<commit_message>
Modified part.cfg for Fuel Tanks.
</commit_message>
<xml_diff>
--- a/WIP Universal Storage II Manual.docx
+++ b/WIP Universal Storage II Manual.docx
@@ -1600,10 +1600,7 @@
         </w:numPr>
       </w:pPr>
       <w:r>
-        <w:t>Mass = 0.</w:t>
-      </w:r>
-      <w:r>
-        <w:t>16</w:t>
+        <w:t>Mass = 0.16</w:t>
       </w:r>
     </w:p>
     <w:p>
@@ -1752,7 +1749,10 @@
         <w:t>1900</w:t>
       </w:r>
     </w:p>
-    <w:p/>
+    <w:p>
+      <w:bookmarkStart w:id="0" w:name="_GoBack"/>
+      <w:bookmarkEnd w:id="0"/>
+    </w:p>
     <w:p>
       <w:pPr>
         <w:pStyle w:val="Heading2"/>
@@ -1880,10 +1880,7 @@
         <w:pStyle w:val="Heading2"/>
       </w:pPr>
       <w:r>
-        <w:t>ACD</w:t>
-      </w:r>
-      <w:r>
-        <w:t>Tiny</w:t>
+        <w:t>ACDTiny</w:t>
       </w:r>
     </w:p>
     <w:p>
@@ -1998,15 +1995,15 @@
       <w:pPr>
         <w:pStyle w:val="Heading2"/>
       </w:pPr>
-      <w:bookmarkStart w:id="0" w:name="_Toc510727331"/>
-      <w:bookmarkStart w:id="1" w:name="_Toc510727373"/>
-      <w:bookmarkStart w:id="2" w:name="_Toc510727327"/>
-      <w:bookmarkStart w:id="3" w:name="_Toc510727369"/>
+      <w:bookmarkStart w:id="1" w:name="_Toc510727327"/>
+      <w:bookmarkStart w:id="2" w:name="_Toc510727369"/>
+      <w:bookmarkStart w:id="3" w:name="_Toc510727331"/>
+      <w:bookmarkStart w:id="4" w:name="_Toc510727373"/>
       <w:r>
         <w:t>USBatteryWedge</w:t>
       </w:r>
+      <w:bookmarkEnd w:id="1"/>
       <w:bookmarkEnd w:id="2"/>
-      <w:bookmarkEnd w:id="3"/>
     </w:p>
     <w:p>
       <w:pPr>
@@ -2129,8 +2126,8 @@
       <w:r>
         <w:t>USFuelCellSmall</w:t>
       </w:r>
-      <w:bookmarkEnd w:id="0"/>
-      <w:bookmarkEnd w:id="1"/>
+      <w:bookmarkEnd w:id="3"/>
+      <w:bookmarkEnd w:id="4"/>
     </w:p>
     <w:p>
       <w:pPr>
@@ -2277,8 +2274,8 @@
         <w:tab/>
         <w:t>0.003856 (Dump excess)</w:t>
       </w:r>
-      <w:bookmarkStart w:id="4" w:name="_Toc510727332"/>
-      <w:bookmarkStart w:id="5" w:name="_Toc510727374"/>
+      <w:bookmarkStart w:id="5" w:name="_Toc510727332"/>
+      <w:bookmarkStart w:id="6" w:name="_Toc510727374"/>
     </w:p>
     <w:p>
       <w:r>
@@ -2313,8 +2310,8 @@
       <w:r>
         <w:t>USFuelCellMedium</w:t>
       </w:r>
-      <w:bookmarkEnd w:id="4"/>
       <w:bookmarkEnd w:id="5"/>
+      <w:bookmarkEnd w:id="6"/>
     </w:p>
     <w:p>
       <w:pPr>
@@ -2584,13 +2581,13 @@
       <w:pPr>
         <w:pStyle w:val="Heading2"/>
       </w:pPr>
-      <w:bookmarkStart w:id="6" w:name="_Toc510727325"/>
-      <w:bookmarkStart w:id="7" w:name="_Toc510727367"/>
+      <w:bookmarkStart w:id="7" w:name="_Toc510727325"/>
+      <w:bookmarkStart w:id="8" w:name="_Toc510727367"/>
       <w:r>
         <w:t>USAerozineWedge</w:t>
       </w:r>
-      <w:bookmarkEnd w:id="6"/>
       <w:bookmarkEnd w:id="7"/>
+      <w:bookmarkEnd w:id="8"/>
     </w:p>
     <w:p>
       <w:pPr>
@@ -2622,6 +2619,9 @@
       </w:pPr>
       <w:r>
         <w:t>mass = 0.01</w:t>
+      </w:r>
+      <w:r>
+        <w:t>3</w:t>
       </w:r>
     </w:p>
     <w:p>
@@ -2741,13 +2741,13 @@
       <w:pPr>
         <w:pStyle w:val="Heading2"/>
       </w:pPr>
-      <w:bookmarkStart w:id="8" w:name="_Toc510727326"/>
-      <w:bookmarkStart w:id="9" w:name="_Toc510727368"/>
+      <w:bookmarkStart w:id="9" w:name="_Toc510727326"/>
+      <w:bookmarkStart w:id="10" w:name="_Toc510727368"/>
       <w:r>
         <w:t>USHydrazineWedge</w:t>
       </w:r>
-      <w:bookmarkEnd w:id="8"/>
       <w:bookmarkEnd w:id="9"/>
+      <w:bookmarkEnd w:id="10"/>
     </w:p>
     <w:p>
       <w:pPr>
@@ -2899,13 +2899,13 @@
       <w:pPr>
         <w:pStyle w:val="Heading2"/>
       </w:pPr>
-      <w:bookmarkStart w:id="10" w:name="_Toc510727328"/>
-      <w:bookmarkStart w:id="11" w:name="_Toc510727370"/>
+      <w:bookmarkStart w:id="11" w:name="_Toc510727328"/>
+      <w:bookmarkStart w:id="12" w:name="_Toc510727370"/>
       <w:r>
         <w:t>USHydrogenWedge</w:t>
       </w:r>
-      <w:bookmarkEnd w:id="10"/>
       <w:bookmarkEnd w:id="11"/>
+      <w:bookmarkEnd w:id="12"/>
     </w:p>
     <w:p>
       <w:pPr>
@@ -3176,13 +3176,13 @@
       <w:pPr>
         <w:pStyle w:val="Heading2"/>
       </w:pPr>
-      <w:bookmarkStart w:id="12" w:name="_Toc510727329"/>
-      <w:bookmarkStart w:id="13" w:name="_Toc510727371"/>
+      <w:bookmarkStart w:id="13" w:name="_Toc510727329"/>
+      <w:bookmarkStart w:id="14" w:name="_Toc510727371"/>
       <w:r>
         <w:t>USOxygenWedge</w:t>
       </w:r>
-      <w:bookmarkEnd w:id="12"/>
       <w:bookmarkEnd w:id="13"/>
+      <w:bookmarkEnd w:id="14"/>
     </w:p>
     <w:p>
       <w:pPr>
@@ -3439,13 +3439,13 @@
       <w:pPr>
         <w:pStyle w:val="Heading2"/>
       </w:pPr>
-      <w:bookmarkStart w:id="14" w:name="_Toc510727330"/>
-      <w:bookmarkStart w:id="15" w:name="_Toc510727372"/>
+      <w:bookmarkStart w:id="15" w:name="_Toc510727330"/>
+      <w:bookmarkStart w:id="16" w:name="_Toc510727372"/>
       <w:r>
         <w:t>USWaterWedge</w:t>
       </w:r>
-      <w:bookmarkEnd w:id="14"/>
       <w:bookmarkEnd w:id="15"/>
+      <w:bookmarkEnd w:id="16"/>
     </w:p>
     <w:p>
       <w:pPr>
@@ -3783,13 +3783,13 @@
       <w:pPr>
         <w:pStyle w:val="Heading2"/>
       </w:pPr>
-      <w:bookmarkStart w:id="16" w:name="_Toc510727333"/>
-      <w:bookmarkStart w:id="17" w:name="_Toc510727375"/>
+      <w:bookmarkStart w:id="17" w:name="_Toc510727333"/>
+      <w:bookmarkStart w:id="18" w:name="_Toc510727375"/>
       <w:r>
         <w:t>USElektron</w:t>
       </w:r>
-      <w:bookmarkEnd w:id="16"/>
       <w:bookmarkEnd w:id="17"/>
+      <w:bookmarkEnd w:id="18"/>
     </w:p>
     <w:p>
       <w:pPr>
@@ -3866,6 +3866,9 @@
       </w:pPr>
       <w:r>
         <w:t>TechRequired =</w:t>
+      </w:r>
+      <w:r>
+        <w:t xml:space="preserve"> </w:t>
       </w:r>
       <w:r>
         <w:t>Electronics</w:t>
@@ -4023,29 +4026,29 @@
       <w:pPr>
         <w:pStyle w:val="Heading1"/>
       </w:pPr>
-      <w:bookmarkStart w:id="18" w:name="_Toc510727318"/>
-      <w:bookmarkStart w:id="19" w:name="_Toc510727360"/>
+      <w:bookmarkStart w:id="19" w:name="_Toc510727318"/>
+      <w:bookmarkStart w:id="20" w:name="_Toc510727360"/>
       <w:r>
         <w:t>Shrouds</w:t>
       </w:r>
-      <w:bookmarkEnd w:id="18"/>
       <w:bookmarkEnd w:id="19"/>
+      <w:bookmarkEnd w:id="20"/>
     </w:p>
     <w:p>
       <w:pPr>
         <w:pStyle w:val="Heading2"/>
       </w:pPr>
-      <w:bookmarkStart w:id="20" w:name="_Toc510727321"/>
-      <w:bookmarkStart w:id="21" w:name="_Toc510727363"/>
-      <w:bookmarkStart w:id="22" w:name="_Toc510727319"/>
-      <w:bookmarkStart w:id="23" w:name="_Toc510727361"/>
-      <w:bookmarkStart w:id="24" w:name="_Toc510727322"/>
-      <w:bookmarkStart w:id="25" w:name="_Toc510727364"/>
+      <w:bookmarkStart w:id="21" w:name="_Toc510727322"/>
+      <w:bookmarkStart w:id="22" w:name="_Toc510727364"/>
+      <w:bookmarkStart w:id="23" w:name="_Toc510727321"/>
+      <w:bookmarkStart w:id="24" w:name="_Toc510727363"/>
+      <w:bookmarkStart w:id="25" w:name="_Toc510727319"/>
+      <w:bookmarkStart w:id="26" w:name="_Toc510727361"/>
       <w:r>
         <w:t>USAdaptorShroud0625</w:t>
       </w:r>
-      <w:bookmarkEnd w:id="24"/>
-      <w:bookmarkEnd w:id="25"/>
+      <w:bookmarkEnd w:id="21"/>
+      <w:bookmarkEnd w:id="22"/>
     </w:p>
     <w:p>
       <w:pPr>
@@ -4153,216 +4156,216 @@
       <w:pPr>
         <w:pStyle w:val="Heading2"/>
       </w:pPr>
-      <w:bookmarkStart w:id="26" w:name="_Toc510727323"/>
-      <w:bookmarkStart w:id="27" w:name="_Toc510727365"/>
+      <w:bookmarkStart w:id="27" w:name="_Toc510727323"/>
+      <w:bookmarkStart w:id="28" w:name="_Toc510727365"/>
       <w:r>
         <w:t>USAdaptorShroud1875</w:t>
       </w:r>
+      <w:bookmarkEnd w:id="27"/>
+      <w:bookmarkEnd w:id="28"/>
+    </w:p>
+    <w:p>
+      <w:pPr>
+        <w:pStyle w:val="Heading3"/>
+      </w:pPr>
+      <w:r>
+        <w:t>Universal Storage Shroud Capsule Cap</w:t>
+      </w:r>
+    </w:p>
+    <w:p>
+      <w:pPr>
+        <w:pStyle w:val="ListParagraph"/>
+        <w:numPr>
+          <w:ilvl w:val="0"/>
+          <w:numId w:val="20"/>
+        </w:numPr>
+      </w:pPr>
+      <w:r>
+        <w:t>cost = 300</w:t>
+      </w:r>
+    </w:p>
+    <w:p>
+      <w:pPr>
+        <w:pStyle w:val="ListParagraph"/>
+        <w:numPr>
+          <w:ilvl w:val="0"/>
+          <w:numId w:val="20"/>
+        </w:numPr>
+      </w:pPr>
+      <w:r>
+        <w:t>mass = 0.15</w:t>
+      </w:r>
+    </w:p>
+    <w:p>
+      <w:pPr>
+        <w:pStyle w:val="ListParagraph"/>
+        <w:numPr>
+          <w:ilvl w:val="0"/>
+          <w:numId w:val="20"/>
+        </w:numPr>
+        <w:spacing w:after="0"/>
+      </w:pPr>
+      <w:r>
+        <w:t>category = Payload</w:t>
+      </w:r>
+    </w:p>
+    <w:p>
+      <w:pPr>
+        <w:pStyle w:val="ListParagraph"/>
+        <w:numPr>
+          <w:ilvl w:val="0"/>
+          <w:numId w:val="20"/>
+        </w:numPr>
+      </w:pPr>
+      <w:r>
+        <w:t>TechRequired =AdvancedConstruction</w:t>
+      </w:r>
+    </w:p>
+    <w:p>
+      <w:pPr>
+        <w:pStyle w:val="ListParagraph"/>
+        <w:numPr>
+          <w:ilvl w:val="0"/>
+          <w:numId w:val="20"/>
+        </w:numPr>
+      </w:pPr>
+      <w:r>
+        <w:t>entryCost = 3600</w:t>
+      </w:r>
+    </w:p>
+    <w:p>
+      <w:r>
+        <w:rPr>
+          <w:rFonts w:ascii="Verdana" w:hAnsi="Verdana"/>
+        </w:rPr>
+        <w:t> </w:t>
+      </w:r>
+      <w:r>
+        <w:t>Balanced against SM-18 Service Module.</w:t>
+      </w:r>
+    </w:p>
+    <w:p>
+      <w:pPr>
+        <w:pStyle w:val="Heading2"/>
+      </w:pPr>
+    </w:p>
+    <w:p>
+      <w:pPr>
+        <w:pStyle w:val="Heading2"/>
+      </w:pPr>
+      <w:r>
+        <w:t>USCylindricalShroud0625</w:t>
+      </w:r>
+      <w:bookmarkEnd w:id="23"/>
+      <w:bookmarkEnd w:id="24"/>
+    </w:p>
+    <w:p>
+      <w:pPr>
+        <w:pStyle w:val="Heading3"/>
+      </w:pPr>
+      <w:r>
+        <w:t>Universal Storage Cylindrical Shroud (0.625m)</w:t>
+      </w:r>
+    </w:p>
+    <w:p>
+      <w:pPr>
+        <w:pStyle w:val="ListParagraph"/>
+        <w:numPr>
+          <w:ilvl w:val="0"/>
+          <w:numId w:val="20"/>
+        </w:numPr>
+      </w:pPr>
+      <w:r>
+        <w:t>Cost = 200</w:t>
+      </w:r>
+    </w:p>
+    <w:p>
+      <w:pPr>
+        <w:pStyle w:val="ListParagraph"/>
+        <w:numPr>
+          <w:ilvl w:val="0"/>
+          <w:numId w:val="20"/>
+        </w:numPr>
+      </w:pPr>
+      <w:r>
+        <w:t>Mass = 0.038</w:t>
+      </w:r>
+      <w:r>
+        <w:t xml:space="preserve"> </w:t>
+      </w:r>
+    </w:p>
+    <w:p>
+      <w:pPr>
+        <w:pStyle w:val="ListParagraph"/>
+        <w:numPr>
+          <w:ilvl w:val="0"/>
+          <w:numId w:val="20"/>
+        </w:numPr>
+        <w:spacing w:after="0"/>
+      </w:pPr>
+      <w:r>
+        <w:t>category = Payload</w:t>
+      </w:r>
+    </w:p>
+    <w:p>
+      <w:pPr>
+        <w:pStyle w:val="ListParagraph"/>
+        <w:numPr>
+          <w:ilvl w:val="0"/>
+          <w:numId w:val="20"/>
+        </w:numPr>
+      </w:pPr>
+      <w:r>
+        <w:t>TechRequired =GeneralConstruction</w:t>
+      </w:r>
+    </w:p>
+    <w:p>
+      <w:pPr>
+        <w:pStyle w:val="ListParagraph"/>
+        <w:numPr>
+          <w:ilvl w:val="0"/>
+          <w:numId w:val="20"/>
+        </w:numPr>
+      </w:pPr>
+      <w:r>
+        <w:t>entryCost = 2600</w:t>
+      </w:r>
+    </w:p>
+    <w:p>
+      <w:r>
+        <w:t xml:space="preserve">Balanced against </w:t>
+      </w:r>
+      <w:r>
+        <w:rPr>
+          <w:color w:val="C0504D" w:themeColor="accent2"/>
+        </w:rPr>
+        <w:t>Service Bay (1.25m)</w:t>
+      </w:r>
+      <w:r>
+        <w:t xml:space="preserve"> as a proportion of volume (38% of the stock part).</w:t>
+      </w:r>
+    </w:p>
+    <w:p/>
+    <w:p>
+      <w:pPr>
+        <w:pStyle w:val="Heading2"/>
+      </w:pPr>
+      <w:r>
+        <w:t>USCylindricalShroud125</w:t>
+      </w:r>
+      <w:bookmarkEnd w:id="25"/>
       <w:bookmarkEnd w:id="26"/>
-      <w:bookmarkEnd w:id="27"/>
     </w:p>
     <w:p>
       <w:pPr>
         <w:pStyle w:val="Heading3"/>
       </w:pPr>
-      <w:r>
-        <w:t>Universal Storage Shroud Capsule Cap</w:t>
-      </w:r>
-    </w:p>
-    <w:p>
-      <w:pPr>
-        <w:pStyle w:val="ListParagraph"/>
-        <w:numPr>
-          <w:ilvl w:val="0"/>
-          <w:numId w:val="20"/>
-        </w:numPr>
-      </w:pPr>
-      <w:r>
-        <w:t>cost = 300</w:t>
-      </w:r>
-    </w:p>
-    <w:p>
-      <w:pPr>
-        <w:pStyle w:val="ListParagraph"/>
-        <w:numPr>
-          <w:ilvl w:val="0"/>
-          <w:numId w:val="20"/>
-        </w:numPr>
-      </w:pPr>
-      <w:r>
-        <w:t>mass = 0.15</w:t>
-      </w:r>
-    </w:p>
-    <w:p>
-      <w:pPr>
-        <w:pStyle w:val="ListParagraph"/>
-        <w:numPr>
-          <w:ilvl w:val="0"/>
-          <w:numId w:val="20"/>
-        </w:numPr>
-        <w:spacing w:after="0"/>
-      </w:pPr>
-      <w:r>
-        <w:t>category = Payload</w:t>
-      </w:r>
-    </w:p>
-    <w:p>
-      <w:pPr>
-        <w:pStyle w:val="ListParagraph"/>
-        <w:numPr>
-          <w:ilvl w:val="0"/>
-          <w:numId w:val="20"/>
-        </w:numPr>
-      </w:pPr>
-      <w:r>
-        <w:t>TechRequired =AdvancedConstruction</w:t>
-      </w:r>
-    </w:p>
-    <w:p>
-      <w:pPr>
-        <w:pStyle w:val="ListParagraph"/>
-        <w:numPr>
-          <w:ilvl w:val="0"/>
-          <w:numId w:val="20"/>
-        </w:numPr>
-      </w:pPr>
-      <w:r>
-        <w:t>entryCost = 3600</w:t>
-      </w:r>
-    </w:p>
-    <w:p>
-      <w:r>
-        <w:rPr>
-          <w:rFonts w:ascii="Verdana" w:hAnsi="Verdana"/>
-        </w:rPr>
-        <w:t> </w:t>
-      </w:r>
-      <w:r>
-        <w:t>Balanced against SM-18 Service Module.</w:t>
-      </w:r>
-    </w:p>
-    <w:p>
-      <w:pPr>
-        <w:pStyle w:val="Heading2"/>
-      </w:pPr>
-    </w:p>
-    <w:p>
-      <w:pPr>
-        <w:pStyle w:val="Heading2"/>
-      </w:pPr>
-      <w:r>
-        <w:t>USCylindricalShroud0625</w:t>
-      </w:r>
-      <w:bookmarkEnd w:id="20"/>
-      <w:bookmarkEnd w:id="21"/>
-    </w:p>
-    <w:p>
-      <w:pPr>
-        <w:pStyle w:val="Heading3"/>
-      </w:pPr>
-      <w:r>
-        <w:t>Universal Storage Cylindrical Shroud (0.625m)</w:t>
-      </w:r>
-    </w:p>
-    <w:p>
-      <w:pPr>
-        <w:pStyle w:val="ListParagraph"/>
-        <w:numPr>
-          <w:ilvl w:val="0"/>
-          <w:numId w:val="20"/>
-        </w:numPr>
-      </w:pPr>
-      <w:r>
-        <w:t>Cost = 200</w:t>
-      </w:r>
-    </w:p>
-    <w:p>
-      <w:pPr>
-        <w:pStyle w:val="ListParagraph"/>
-        <w:numPr>
-          <w:ilvl w:val="0"/>
-          <w:numId w:val="20"/>
-        </w:numPr>
-      </w:pPr>
-      <w:r>
-        <w:t>Mass = 0.038</w:t>
-      </w:r>
-      <w:r>
-        <w:t xml:space="preserve"> </w:t>
-      </w:r>
-    </w:p>
-    <w:p>
-      <w:pPr>
-        <w:pStyle w:val="ListParagraph"/>
-        <w:numPr>
-          <w:ilvl w:val="0"/>
-          <w:numId w:val="20"/>
-        </w:numPr>
-        <w:spacing w:after="0"/>
-      </w:pPr>
-      <w:r>
-        <w:t>category = Payload</w:t>
-      </w:r>
-    </w:p>
-    <w:p>
-      <w:pPr>
-        <w:pStyle w:val="ListParagraph"/>
-        <w:numPr>
-          <w:ilvl w:val="0"/>
-          <w:numId w:val="20"/>
-        </w:numPr>
-      </w:pPr>
-      <w:r>
-        <w:t>TechRequired =GeneralConstruction</w:t>
-      </w:r>
-    </w:p>
-    <w:p>
-      <w:pPr>
-        <w:pStyle w:val="ListParagraph"/>
-        <w:numPr>
-          <w:ilvl w:val="0"/>
-          <w:numId w:val="20"/>
-        </w:numPr>
-      </w:pPr>
-      <w:r>
-        <w:t>entryCost = 2600</w:t>
-      </w:r>
-    </w:p>
-    <w:p>
-      <w:r>
-        <w:t xml:space="preserve">Balanced against </w:t>
-      </w:r>
-      <w:r>
-        <w:rPr>
-          <w:color w:val="C0504D" w:themeColor="accent2"/>
-        </w:rPr>
-        <w:t>Service Bay (1.25m)</w:t>
-      </w:r>
-      <w:r>
-        <w:t xml:space="preserve"> as a proportion of volume (38% of the stock part).</w:t>
-      </w:r>
-    </w:p>
-    <w:p/>
-    <w:p>
-      <w:pPr>
-        <w:pStyle w:val="Heading2"/>
-      </w:pPr>
-      <w:r>
-        <w:t>USCylindricalShroud125</w:t>
-      </w:r>
-      <w:bookmarkEnd w:id="22"/>
-      <w:bookmarkEnd w:id="23"/>
-    </w:p>
-    <w:p>
-      <w:pPr>
-        <w:pStyle w:val="Heading3"/>
-      </w:pPr>
-      <w:bookmarkStart w:id="28" w:name="_Hlk510859092"/>
+      <w:bookmarkStart w:id="29" w:name="_Hlk510859092"/>
       <w:r>
         <w:t>Universal Storage Cylindrical Shroud (1.25m)</w:t>
       </w:r>
     </w:p>
-    <w:bookmarkEnd w:id="28"/>
+    <w:bookmarkEnd w:id="29"/>
     <w:p>
       <w:pPr>
         <w:pStyle w:val="ListParagraph"/>
@@ -4480,13 +4483,13 @@
       <w:pPr>
         <w:pStyle w:val="Heading2"/>
       </w:pPr>
-      <w:bookmarkStart w:id="29" w:name="_Toc510727320"/>
-      <w:bookmarkStart w:id="30" w:name="_Toc510727362"/>
+      <w:bookmarkStart w:id="30" w:name="_Toc510727320"/>
+      <w:bookmarkStart w:id="31" w:name="_Toc510727362"/>
       <w:r>
         <w:t>USCylindricalShroud250</w:t>
       </w:r>
-      <w:bookmarkEnd w:id="29"/>
       <w:bookmarkEnd w:id="30"/>
+      <w:bookmarkEnd w:id="31"/>
     </w:p>
     <w:p>
       <w:pPr>
@@ -4612,25 +4615,25 @@
       <w:pPr>
         <w:pStyle w:val="Heading1"/>
       </w:pPr>
-      <w:bookmarkStart w:id="31" w:name="_Toc510727314"/>
-      <w:bookmarkStart w:id="32" w:name="_Toc510727356"/>
+      <w:bookmarkStart w:id="32" w:name="_Toc510727314"/>
+      <w:bookmarkStart w:id="33" w:name="_Toc510727356"/>
       <w:r>
         <w:t>Structural</w:t>
       </w:r>
-      <w:bookmarkEnd w:id="31"/>
       <w:bookmarkEnd w:id="32"/>
+      <w:bookmarkEnd w:id="33"/>
     </w:p>
     <w:p>
       <w:pPr>
         <w:pStyle w:val="Heading2"/>
       </w:pPr>
-      <w:bookmarkStart w:id="33" w:name="_Toc510727315"/>
-      <w:bookmarkStart w:id="34" w:name="_Toc510727357"/>
+      <w:bookmarkStart w:id="34" w:name="_Toc510727315"/>
+      <w:bookmarkStart w:id="35" w:name="_Toc510727357"/>
       <w:r>
         <w:t>US_Quad</w:t>
       </w:r>
-      <w:bookmarkEnd w:id="33"/>
       <w:bookmarkEnd w:id="34"/>
+      <w:bookmarkEnd w:id="35"/>
     </w:p>
     <w:p>
       <w:pPr>
@@ -4879,13 +4882,13 @@
       <w:pPr>
         <w:pStyle w:val="Heading2"/>
       </w:pPr>
-      <w:bookmarkStart w:id="35" w:name="_Toc510727316"/>
-      <w:bookmarkStart w:id="36" w:name="_Toc510727358"/>
+      <w:bookmarkStart w:id="36" w:name="_Toc510727316"/>
+      <w:bookmarkStart w:id="37" w:name="_Toc510727358"/>
       <w:r>
         <w:t>USHexcore</w:t>
       </w:r>
-      <w:bookmarkEnd w:id="35"/>
       <w:bookmarkEnd w:id="36"/>
+      <w:bookmarkEnd w:id="37"/>
     </w:p>
     <w:p>
       <w:pPr>
@@ -5073,13 +5076,13 @@
       <w:pPr>
         <w:pStyle w:val="Heading2"/>
       </w:pPr>
-      <w:bookmarkStart w:id="37" w:name="_Toc510727317"/>
-      <w:bookmarkStart w:id="38" w:name="_Toc510727359"/>
+      <w:bookmarkStart w:id="38" w:name="_Toc510727317"/>
+      <w:bookmarkStart w:id="39" w:name="_Toc510727359"/>
       <w:r>
         <w:t>USOctocore</w:t>
       </w:r>
-      <w:bookmarkEnd w:id="37"/>
       <w:bookmarkEnd w:id="38"/>
+      <w:bookmarkEnd w:id="39"/>
     </w:p>
     <w:p>
       <w:pPr>
@@ -5280,8 +5283,6 @@
         </w:rPr>
         <w:t>USEVAX</w:t>
       </w:r>
-      <w:bookmarkStart w:id="39" w:name="_GoBack"/>
-      <w:bookmarkEnd w:id="39"/>
     </w:p>
     <w:p>
       <w:pPr>
@@ -9552,21 +9553,6 @@
 </file>
 
 <file path=customXml/item1.xml><?xml version="1.0" encoding="utf-8"?>
-<p:properties xmlns:p="http://schemas.microsoft.com/office/2006/metadata/properties" xmlns:xsi="http://www.w3.org/2001/XMLSchema-instance" xmlns:pc="http://schemas.microsoft.com/office/infopath/2007/PartnerControls">
-  <documentManagement/>
-</p:properties>
-</file>
-
-<file path=customXml/item2.xml><?xml version="1.0" encoding="utf-8"?>
-<?mso-contentType ?>
-<FormTemplates xmlns="http://schemas.microsoft.com/sharepoint/v3/contenttype/forms">
-  <Display>DocumentLibraryForm</Display>
-  <Edit>DocumentLibraryForm</Edit>
-  <New>DocumentLibraryForm</New>
-</FormTemplates>
-</file>
-
-<file path=customXml/item3.xml><?xml version="1.0" encoding="utf-8"?>
 <ct:contentTypeSchema xmlns:ct="http://schemas.microsoft.com/office/2006/metadata/contentType" xmlns:ma="http://schemas.microsoft.com/office/2006/metadata/properties/metaAttributes" ct:_="" ma:_="" ma:contentTypeName="Document" ma:contentTypeID="0x010100D6A486F9166BD146AF6B4ED7C60AAB32" ma:contentTypeVersion="8" ma:contentTypeDescription="Create a new document." ma:contentTypeScope="" ma:versionID="5eb2a34db769e897acea89fc23de9000">
   <xsd:schema xmlns:xsd="http://www.w3.org/2001/XMLSchema" xmlns:xs="http://www.w3.org/2001/XMLSchema" xmlns:p="http://schemas.microsoft.com/office/2006/metadata/properties" xmlns:ns2="6f6dbb9a-a8c4-41df-9b7d-ca8840cfb302" xmlns:ns3="3c0ce855-e13d-4c8d-9cc8-fed5d4ba0ef6" targetNamespace="http://schemas.microsoft.com/office/2006/metadata/properties" ma:root="true" ma:fieldsID="665aaf072f7c92ccd9b6b73f63961b6d" ns2:_="" ns3:_="">
     <xsd:import namespace="6f6dbb9a-a8c4-41df-9b7d-ca8840cfb302"/>
@@ -9757,28 +9743,26 @@
 </ct:contentTypeSchema>
 </file>
 
+<file path=customXml/item2.xml><?xml version="1.0" encoding="utf-8"?>
+<?mso-contentType ?>
+<FormTemplates xmlns="http://schemas.microsoft.com/sharepoint/v3/contenttype/forms">
+  <Display>DocumentLibraryForm</Display>
+  <Edit>DocumentLibraryForm</Edit>
+  <New>DocumentLibraryForm</New>
+</FormTemplates>
+</file>
+
+<file path=customXml/item3.xml><?xml version="1.0" encoding="utf-8"?>
+<p:properties xmlns:p="http://schemas.microsoft.com/office/2006/metadata/properties" xmlns:xsi="http://www.w3.org/2001/XMLSchema-instance" xmlns:pc="http://schemas.microsoft.com/office/infopath/2007/PartnerControls">
+  <documentManagement/>
+</p:properties>
+</file>
+
 <file path=customXml/item4.xml><?xml version="1.0" encoding="utf-8"?>
 <b:Sources xmlns:b="http://schemas.openxmlformats.org/officeDocument/2006/bibliography" xmlns="http://schemas.openxmlformats.org/officeDocument/2006/bibliography" SelectedStyle="\APASixthEditionOfficeOnline.xsl" StyleName="APA" Version="6"/>
 </file>
 
 <file path=customXml/itemProps1.xml><?xml version="1.0" encoding="utf-8"?>
-<ds:datastoreItem xmlns:ds="http://schemas.openxmlformats.org/officeDocument/2006/customXml" ds:itemID="{ED087F57-21ED-4A82-9FDC-7D372547B652}">
-  <ds:schemaRefs>
-    <ds:schemaRef ds:uri="http://schemas.microsoft.com/office/2006/metadata/properties"/>
-    <ds:schemaRef ds:uri="http://schemas.microsoft.com/office/infopath/2007/PartnerControls"/>
-  </ds:schemaRefs>
-</ds:datastoreItem>
-</file>
-
-<file path=customXml/itemProps2.xml><?xml version="1.0" encoding="utf-8"?>
-<ds:datastoreItem xmlns:ds="http://schemas.openxmlformats.org/officeDocument/2006/customXml" ds:itemID="{C1B3595D-892D-41D6-959A-36D5D95EEC9A}">
-  <ds:schemaRefs>
-    <ds:schemaRef ds:uri="http://schemas.microsoft.com/sharepoint/v3/contenttype/forms"/>
-  </ds:schemaRefs>
-</ds:datastoreItem>
-</file>
-
-<file path=customXml/itemProps3.xml><?xml version="1.0" encoding="utf-8"?>
 <ds:datastoreItem xmlns:ds="http://schemas.openxmlformats.org/officeDocument/2006/customXml" ds:itemID="{C96ACBF8-053C-4526-A132-19DD614A85B8}">
   <ds:schemaRefs>
     <ds:schemaRef ds:uri="http://schemas.microsoft.com/office/2006/metadata/contentType"/>
@@ -9797,8 +9781,25 @@
 </ds:datastoreItem>
 </file>
 
+<file path=customXml/itemProps2.xml><?xml version="1.0" encoding="utf-8"?>
+<ds:datastoreItem xmlns:ds="http://schemas.openxmlformats.org/officeDocument/2006/customXml" ds:itemID="{C1B3595D-892D-41D6-959A-36D5D95EEC9A}">
+  <ds:schemaRefs>
+    <ds:schemaRef ds:uri="http://schemas.microsoft.com/sharepoint/v3/contenttype/forms"/>
+  </ds:schemaRefs>
+</ds:datastoreItem>
+</file>
+
+<file path=customXml/itemProps3.xml><?xml version="1.0" encoding="utf-8"?>
+<ds:datastoreItem xmlns:ds="http://schemas.openxmlformats.org/officeDocument/2006/customXml" ds:itemID="{ED087F57-21ED-4A82-9FDC-7D372547B652}">
+  <ds:schemaRefs>
+    <ds:schemaRef ds:uri="http://schemas.microsoft.com/office/2006/metadata/properties"/>
+    <ds:schemaRef ds:uri="http://schemas.microsoft.com/office/infopath/2007/PartnerControls"/>
+  </ds:schemaRefs>
+</ds:datastoreItem>
+</file>
+
 <file path=customXml/itemProps4.xml><?xml version="1.0" encoding="utf-8"?>
-<ds:datastoreItem xmlns:ds="http://schemas.openxmlformats.org/officeDocument/2006/customXml" ds:itemID="{1BE77FC2-54FB-4F4D-998F-CA577EB8212F}">
+<ds:datastoreItem xmlns:ds="http://schemas.openxmlformats.org/officeDocument/2006/customXml" ds:itemID="{EE96AFCA-9A11-4196-8074-44BCDB9B5B98}">
   <ds:schemaRefs>
     <ds:schemaRef ds:uri="http://schemas.openxmlformats.org/officeDocument/2006/bibliography"/>
   </ds:schemaRefs>

</xml_diff>

<commit_message>
Added basic USI LS support
</commit_message>
<xml_diff>
--- a/WIP Universal Storage II Manual.docx
+++ b/WIP Universal Storage II Manual.docx
@@ -40,13 +40,13 @@
       <w:r>
         <w:fldChar w:fldCharType="separate"/>
       </w:r>
-      <w:hyperlink w:anchor="_Toc510727356" w:history="1">
+      <w:hyperlink w:anchor="_Toc513614998" w:history="1">
         <w:r>
           <w:rPr>
             <w:rStyle w:val="Hyperlink"/>
             <w:noProof/>
           </w:rPr>
-          <w:t>Structural</w:t>
+          <w:t>Bulk</w:t>
         </w:r>
         <w:r>
           <w:rPr>
@@ -67,7 +67,7 @@
             <w:noProof/>
             <w:webHidden/>
           </w:rPr>
-          <w:instrText xml:space="preserve"> PAGEREF _Toc510727356 \h </w:instrText>
+          <w:instrText xml:space="preserve"> PAGEREF _Toc513614998 \h </w:instrText>
         </w:r>
         <w:r>
           <w:rPr>
@@ -87,7 +87,77 @@
             <w:noProof/>
             <w:webHidden/>
           </w:rPr>
-          <w:t>2</w:t>
+          <w:t>1</w:t>
+        </w:r>
+        <w:r>
+          <w:rPr>
+            <w:noProof/>
+            <w:webHidden/>
+          </w:rPr>
+          <w:fldChar w:fldCharType="end"/>
+        </w:r>
+      </w:hyperlink>
+    </w:p>
+    <w:p>
+      <w:pPr>
+        <w:pStyle w:val="TOC1"/>
+        <w:tabs>
+          <w:tab w:val="right" w:leader="dot" w:pos="18710"/>
+        </w:tabs>
+        <w:rPr>
+          <w:rFonts w:asciiTheme="minorHAnsi" w:hAnsiTheme="minorHAnsi"/>
+          <w:noProof/>
+          <w:color w:val="auto"/>
+        </w:rPr>
+      </w:pPr>
+      <w:hyperlink w:anchor="_Toc513614999" w:history="1">
+        <w:r>
+          <w:rPr>
+            <w:rStyle w:val="Hyperlink"/>
+            <w:noProof/>
+          </w:rPr>
+          <w:t>Control</w:t>
+        </w:r>
+        <w:r>
+          <w:rPr>
+            <w:noProof/>
+            <w:webHidden/>
+          </w:rPr>
+          <w:tab/>
+        </w:r>
+        <w:r>
+          <w:rPr>
+            <w:noProof/>
+            <w:webHidden/>
+          </w:rPr>
+          <w:fldChar w:fldCharType="begin"/>
+        </w:r>
+        <w:r>
+          <w:rPr>
+            <w:noProof/>
+            <w:webHidden/>
+          </w:rPr>
+          <w:instrText xml:space="preserve"> PAGEREF _Toc513614999 \h </w:instrText>
+        </w:r>
+        <w:r>
+          <w:rPr>
+            <w:noProof/>
+            <w:webHidden/>
+          </w:rPr>
+        </w:r>
+        <w:r>
+          <w:rPr>
+            <w:noProof/>
+            <w:webHidden/>
+          </w:rPr>
+          <w:fldChar w:fldCharType="separate"/>
+        </w:r>
+        <w:r>
+          <w:rPr>
+            <w:noProof/>
+            <w:webHidden/>
+          </w:rPr>
+          <w:t>1</w:t>
         </w:r>
         <w:r>
           <w:rPr>
@@ -110,13 +180,13 @@
           <w:color w:val="auto"/>
         </w:rPr>
       </w:pPr>
-      <w:hyperlink w:anchor="_Toc510727357" w:history="1">
+      <w:hyperlink w:anchor="_Toc513615000" w:history="1">
         <w:r>
           <w:rPr>
             <w:rStyle w:val="Hyperlink"/>
             <w:noProof/>
           </w:rPr>
-          <w:t>US_Quad</w:t>
+          <w:t>ACDLarge</w:t>
         </w:r>
         <w:r>
           <w:rPr>
@@ -137,7 +207,7 @@
             <w:noProof/>
             <w:webHidden/>
           </w:rPr>
-          <w:instrText xml:space="preserve"> PAGEREF _Toc510727357 \h </w:instrText>
+          <w:instrText xml:space="preserve"> PAGEREF _Toc513615000 \h </w:instrText>
         </w:r>
         <w:r>
           <w:rPr>
@@ -157,7 +227,7 @@
             <w:noProof/>
             <w:webHidden/>
           </w:rPr>
-          <w:t>2</w:t>
+          <w:t>1</w:t>
         </w:r>
         <w:r>
           <w:rPr>
@@ -180,13 +250,13 @@
           <w:color w:val="auto"/>
         </w:rPr>
       </w:pPr>
-      <w:hyperlink w:anchor="_Toc510727358" w:history="1">
+      <w:hyperlink w:anchor="_Toc513615001" w:history="1">
         <w:r>
           <w:rPr>
             <w:rStyle w:val="Hyperlink"/>
             <w:noProof/>
           </w:rPr>
-          <w:t>USHexcore</w:t>
+          <w:t>ACDMedium</w:t>
         </w:r>
         <w:r>
           <w:rPr>
@@ -207,7 +277,7 @@
             <w:noProof/>
             <w:webHidden/>
           </w:rPr>
-          <w:instrText xml:space="preserve"> PAGEREF _Toc510727358 \h </w:instrText>
+          <w:instrText xml:space="preserve"> PAGEREF _Toc513615001 \h </w:instrText>
         </w:r>
         <w:r>
           <w:rPr>
@@ -227,7 +297,7 @@
             <w:noProof/>
             <w:webHidden/>
           </w:rPr>
-          <w:t>2</w:t>
+          <w:t>1</w:t>
         </w:r>
         <w:r>
           <w:rPr>
@@ -250,13 +320,13 @@
           <w:color w:val="auto"/>
         </w:rPr>
       </w:pPr>
-      <w:hyperlink w:anchor="_Toc510727359" w:history="1">
+      <w:hyperlink w:anchor="_Toc513615002" w:history="1">
         <w:r>
           <w:rPr>
             <w:rStyle w:val="Hyperlink"/>
             <w:noProof/>
           </w:rPr>
-          <w:t>USOctocore</w:t>
+          <w:t>ACDSmall</w:t>
         </w:r>
         <w:r>
           <w:rPr>
@@ -277,7 +347,7 @@
             <w:noProof/>
             <w:webHidden/>
           </w:rPr>
-          <w:instrText xml:space="preserve"> PAGEREF _Toc510727359 \h </w:instrText>
+          <w:instrText xml:space="preserve"> PAGEREF _Toc513615002 \h </w:instrText>
         </w:r>
         <w:r>
           <w:rPr>
@@ -297,7 +367,77 @@
             <w:noProof/>
             <w:webHidden/>
           </w:rPr>
-          <w:t>3</w:t>
+          <w:t>1</w:t>
+        </w:r>
+        <w:r>
+          <w:rPr>
+            <w:noProof/>
+            <w:webHidden/>
+          </w:rPr>
+          <w:fldChar w:fldCharType="end"/>
+        </w:r>
+      </w:hyperlink>
+    </w:p>
+    <w:p>
+      <w:pPr>
+        <w:pStyle w:val="TOC2"/>
+        <w:tabs>
+          <w:tab w:val="right" w:leader="dot" w:pos="18710"/>
+        </w:tabs>
+        <w:rPr>
+          <w:rFonts w:asciiTheme="minorHAnsi" w:hAnsiTheme="minorHAnsi"/>
+          <w:noProof/>
+          <w:color w:val="auto"/>
+        </w:rPr>
+      </w:pPr>
+      <w:hyperlink w:anchor="_Toc513615003" w:history="1">
+        <w:r>
+          <w:rPr>
+            <w:rStyle w:val="Hyperlink"/>
+            <w:noProof/>
+          </w:rPr>
+          <w:t>ACDTiny</w:t>
+        </w:r>
+        <w:r>
+          <w:rPr>
+            <w:noProof/>
+            <w:webHidden/>
+          </w:rPr>
+          <w:tab/>
+        </w:r>
+        <w:r>
+          <w:rPr>
+            <w:noProof/>
+            <w:webHidden/>
+          </w:rPr>
+          <w:fldChar w:fldCharType="begin"/>
+        </w:r>
+        <w:r>
+          <w:rPr>
+            <w:noProof/>
+            <w:webHidden/>
+          </w:rPr>
+          <w:instrText xml:space="preserve"> PAGEREF _Toc513615003 \h </w:instrText>
+        </w:r>
+        <w:r>
+          <w:rPr>
+            <w:noProof/>
+            <w:webHidden/>
+          </w:rPr>
+        </w:r>
+        <w:r>
+          <w:rPr>
+            <w:noProof/>
+            <w:webHidden/>
+          </w:rPr>
+          <w:fldChar w:fldCharType="separate"/>
+        </w:r>
+        <w:r>
+          <w:rPr>
+            <w:noProof/>
+            <w:webHidden/>
+          </w:rPr>
+          <w:t>1</w:t>
         </w:r>
         <w:r>
           <w:rPr>
@@ -320,13 +460,13 @@
           <w:color w:val="auto"/>
         </w:rPr>
       </w:pPr>
-      <w:hyperlink w:anchor="_Toc510727360" w:history="1">
+      <w:hyperlink w:anchor="_Toc513615004" w:history="1">
         <w:r>
           <w:rPr>
             <w:rStyle w:val="Hyperlink"/>
             <w:noProof/>
           </w:rPr>
-          <w:t>Shrouds</w:t>
+          <w:t>Electrical</w:t>
         </w:r>
         <w:r>
           <w:rPr>
@@ -347,7 +487,7 @@
             <w:noProof/>
             <w:webHidden/>
           </w:rPr>
-          <w:instrText xml:space="preserve"> PAGEREF _Toc510727360 \h </w:instrText>
+          <w:instrText xml:space="preserve"> PAGEREF _Toc513615004 \h </w:instrText>
         </w:r>
         <w:r>
           <w:rPr>
@@ -367,7 +507,7 @@
             <w:noProof/>
             <w:webHidden/>
           </w:rPr>
-          <w:t>4</w:t>
+          <w:t>1</w:t>
         </w:r>
         <w:r>
           <w:rPr>
@@ -390,13 +530,13 @@
           <w:color w:val="auto"/>
         </w:rPr>
       </w:pPr>
-      <w:hyperlink w:anchor="_Toc510727361" w:history="1">
+      <w:hyperlink w:anchor="_Toc513615005" w:history="1">
         <w:r>
           <w:rPr>
             <w:rStyle w:val="Hyperlink"/>
             <w:noProof/>
           </w:rPr>
-          <w:t>USCylindricalShroud125</w:t>
+          <w:t>USBatteryWedge</w:t>
         </w:r>
         <w:r>
           <w:rPr>
@@ -417,7 +557,7 @@
             <w:noProof/>
             <w:webHidden/>
           </w:rPr>
-          <w:instrText xml:space="preserve"> PAGEREF _Toc510727361 \h </w:instrText>
+          <w:instrText xml:space="preserve"> PAGEREF _Toc513615005 \h </w:instrText>
         </w:r>
         <w:r>
           <w:rPr>
@@ -437,7 +577,7 @@
             <w:noProof/>
             <w:webHidden/>
           </w:rPr>
-          <w:t>4</w:t>
+          <w:t>1</w:t>
         </w:r>
         <w:r>
           <w:rPr>
@@ -460,13 +600,13 @@
           <w:color w:val="auto"/>
         </w:rPr>
       </w:pPr>
-      <w:hyperlink w:anchor="_Toc510727362" w:history="1">
+      <w:hyperlink w:anchor="_Toc513615006" w:history="1">
         <w:r>
           <w:rPr>
             <w:rStyle w:val="Hyperlink"/>
             <w:noProof/>
           </w:rPr>
-          <w:t>USCylindricalShroud250</w:t>
+          <w:t>USFuelCellSmall</w:t>
         </w:r>
         <w:r>
           <w:rPr>
@@ -487,7 +627,7 @@
             <w:noProof/>
             <w:webHidden/>
           </w:rPr>
-          <w:instrText xml:space="preserve"> PAGEREF _Toc510727362 \h </w:instrText>
+          <w:instrText xml:space="preserve"> PAGEREF _Toc513615006 \h </w:instrText>
         </w:r>
         <w:r>
           <w:rPr>
@@ -507,7 +647,7 @@
             <w:noProof/>
             <w:webHidden/>
           </w:rPr>
-          <w:t>4</w:t>
+          <w:t>1</w:t>
         </w:r>
         <w:r>
           <w:rPr>
@@ -530,13 +670,13 @@
           <w:color w:val="auto"/>
         </w:rPr>
       </w:pPr>
-      <w:hyperlink w:anchor="_Toc510727363" w:history="1">
+      <w:hyperlink w:anchor="_Toc513615007" w:history="1">
         <w:r>
           <w:rPr>
             <w:rStyle w:val="Hyperlink"/>
             <w:noProof/>
           </w:rPr>
-          <w:t>USCylindricalShroud0625</w:t>
+          <w:t>USFuelCellMedium</w:t>
         </w:r>
         <w:r>
           <w:rPr>
@@ -557,7 +697,7 @@
             <w:noProof/>
             <w:webHidden/>
           </w:rPr>
-          <w:instrText xml:space="preserve"> PAGEREF _Toc510727363 \h </w:instrText>
+          <w:instrText xml:space="preserve"> PAGEREF _Toc513615007 \h </w:instrText>
         </w:r>
         <w:r>
           <w:rPr>
@@ -577,7 +717,77 @@
             <w:noProof/>
             <w:webHidden/>
           </w:rPr>
-          <w:t>5</w:t>
+          <w:t>1</w:t>
+        </w:r>
+        <w:r>
+          <w:rPr>
+            <w:noProof/>
+            <w:webHidden/>
+          </w:rPr>
+          <w:fldChar w:fldCharType="end"/>
+        </w:r>
+      </w:hyperlink>
+    </w:p>
+    <w:p>
+      <w:pPr>
+        <w:pStyle w:val="TOC1"/>
+        <w:tabs>
+          <w:tab w:val="right" w:leader="dot" w:pos="18710"/>
+        </w:tabs>
+        <w:rPr>
+          <w:rFonts w:asciiTheme="minorHAnsi" w:hAnsiTheme="minorHAnsi"/>
+          <w:noProof/>
+          <w:color w:val="auto"/>
+        </w:rPr>
+      </w:pPr>
+      <w:hyperlink w:anchor="_Toc513615008" w:history="1">
+        <w:r>
+          <w:rPr>
+            <w:rStyle w:val="Hyperlink"/>
+            <w:noProof/>
+          </w:rPr>
+          <w:t>Fuels</w:t>
+        </w:r>
+        <w:r>
+          <w:rPr>
+            <w:noProof/>
+            <w:webHidden/>
+          </w:rPr>
+          <w:tab/>
+        </w:r>
+        <w:r>
+          <w:rPr>
+            <w:noProof/>
+            <w:webHidden/>
+          </w:rPr>
+          <w:fldChar w:fldCharType="begin"/>
+        </w:r>
+        <w:r>
+          <w:rPr>
+            <w:noProof/>
+            <w:webHidden/>
+          </w:rPr>
+          <w:instrText xml:space="preserve"> PAGEREF _Toc513615008 \h </w:instrText>
+        </w:r>
+        <w:r>
+          <w:rPr>
+            <w:noProof/>
+            <w:webHidden/>
+          </w:rPr>
+        </w:r>
+        <w:r>
+          <w:rPr>
+            <w:noProof/>
+            <w:webHidden/>
+          </w:rPr>
+          <w:fldChar w:fldCharType="separate"/>
+        </w:r>
+        <w:r>
+          <w:rPr>
+            <w:noProof/>
+            <w:webHidden/>
+          </w:rPr>
+          <w:t>1</w:t>
         </w:r>
         <w:r>
           <w:rPr>
@@ -600,13 +810,13 @@
           <w:color w:val="auto"/>
         </w:rPr>
       </w:pPr>
-      <w:hyperlink w:anchor="_Toc510727364" w:history="1">
+      <w:hyperlink w:anchor="_Toc513615009" w:history="1">
         <w:r>
           <w:rPr>
             <w:rStyle w:val="Hyperlink"/>
             <w:noProof/>
           </w:rPr>
-          <w:t>USAdaptorShroud0625</w:t>
+          <w:t>USAerozineWedge</w:t>
         </w:r>
         <w:r>
           <w:rPr>
@@ -627,7 +837,7 @@
             <w:noProof/>
             <w:webHidden/>
           </w:rPr>
-          <w:instrText xml:space="preserve"> PAGEREF _Toc510727364 \h </w:instrText>
+          <w:instrText xml:space="preserve"> PAGEREF _Toc513615009 \h </w:instrText>
         </w:r>
         <w:r>
           <w:rPr>
@@ -647,7 +857,7 @@
             <w:noProof/>
             <w:webHidden/>
           </w:rPr>
-          <w:t>5</w:t>
+          <w:t>1</w:t>
         </w:r>
         <w:r>
           <w:rPr>
@@ -670,13 +880,13 @@
           <w:color w:val="auto"/>
         </w:rPr>
       </w:pPr>
-      <w:hyperlink w:anchor="_Toc510727365" w:history="1">
+      <w:hyperlink w:anchor="_Toc513615010" w:history="1">
         <w:r>
           <w:rPr>
             <w:rStyle w:val="Hyperlink"/>
             <w:noProof/>
           </w:rPr>
-          <w:t>USAdaptorShroud1875</w:t>
+          <w:t>USHydrazineWedge</w:t>
         </w:r>
         <w:r>
           <w:rPr>
@@ -697,7 +907,7 @@
             <w:noProof/>
             <w:webHidden/>
           </w:rPr>
-          <w:instrText xml:space="preserve"> PAGEREF _Toc510727365 \h </w:instrText>
+          <w:instrText xml:space="preserve"> PAGEREF _Toc513615010 \h </w:instrText>
         </w:r>
         <w:r>
           <w:rPr>
@@ -717,7 +927,147 @@
             <w:noProof/>
             <w:webHidden/>
           </w:rPr>
-          <w:t>5</w:t>
+          <w:t>1</w:t>
+        </w:r>
+        <w:r>
+          <w:rPr>
+            <w:noProof/>
+            <w:webHidden/>
+          </w:rPr>
+          <w:fldChar w:fldCharType="end"/>
+        </w:r>
+      </w:hyperlink>
+    </w:p>
+    <w:p>
+      <w:pPr>
+        <w:pStyle w:val="TOC2"/>
+        <w:tabs>
+          <w:tab w:val="right" w:leader="dot" w:pos="18710"/>
+        </w:tabs>
+        <w:rPr>
+          <w:rFonts w:asciiTheme="minorHAnsi" w:hAnsiTheme="minorHAnsi"/>
+          <w:noProof/>
+          <w:color w:val="auto"/>
+        </w:rPr>
+      </w:pPr>
+      <w:hyperlink w:anchor="_Toc513615011" w:history="1">
+        <w:r>
+          <w:rPr>
+            <w:rStyle w:val="Hyperlink"/>
+            <w:noProof/>
+          </w:rPr>
+          <w:t>USHydrogenWedge</w:t>
+        </w:r>
+        <w:r>
+          <w:rPr>
+            <w:noProof/>
+            <w:webHidden/>
+          </w:rPr>
+          <w:tab/>
+        </w:r>
+        <w:r>
+          <w:rPr>
+            <w:noProof/>
+            <w:webHidden/>
+          </w:rPr>
+          <w:fldChar w:fldCharType="begin"/>
+        </w:r>
+        <w:r>
+          <w:rPr>
+            <w:noProof/>
+            <w:webHidden/>
+          </w:rPr>
+          <w:instrText xml:space="preserve"> PAGEREF _Toc513615011 \h </w:instrText>
+        </w:r>
+        <w:r>
+          <w:rPr>
+            <w:noProof/>
+            <w:webHidden/>
+          </w:rPr>
+        </w:r>
+        <w:r>
+          <w:rPr>
+            <w:noProof/>
+            <w:webHidden/>
+          </w:rPr>
+          <w:fldChar w:fldCharType="separate"/>
+        </w:r>
+        <w:r>
+          <w:rPr>
+            <w:noProof/>
+            <w:webHidden/>
+          </w:rPr>
+          <w:t>1</w:t>
+        </w:r>
+        <w:r>
+          <w:rPr>
+            <w:noProof/>
+            <w:webHidden/>
+          </w:rPr>
+          <w:fldChar w:fldCharType="end"/>
+        </w:r>
+      </w:hyperlink>
+    </w:p>
+    <w:p>
+      <w:pPr>
+        <w:pStyle w:val="TOC2"/>
+        <w:tabs>
+          <w:tab w:val="right" w:leader="dot" w:pos="18710"/>
+        </w:tabs>
+        <w:rPr>
+          <w:rFonts w:asciiTheme="minorHAnsi" w:hAnsiTheme="minorHAnsi"/>
+          <w:noProof/>
+          <w:color w:val="auto"/>
+        </w:rPr>
+      </w:pPr>
+      <w:hyperlink w:anchor="_Toc513615012" w:history="1">
+        <w:r>
+          <w:rPr>
+            <w:rStyle w:val="Hyperlink"/>
+            <w:noProof/>
+          </w:rPr>
+          <w:t>USOxygenWedge</w:t>
+        </w:r>
+        <w:r>
+          <w:rPr>
+            <w:noProof/>
+            <w:webHidden/>
+          </w:rPr>
+          <w:tab/>
+        </w:r>
+        <w:r>
+          <w:rPr>
+            <w:noProof/>
+            <w:webHidden/>
+          </w:rPr>
+          <w:fldChar w:fldCharType="begin"/>
+        </w:r>
+        <w:r>
+          <w:rPr>
+            <w:noProof/>
+            <w:webHidden/>
+          </w:rPr>
+          <w:instrText xml:space="preserve"> PAGEREF _Toc513615012 \h </w:instrText>
+        </w:r>
+        <w:r>
+          <w:rPr>
+            <w:noProof/>
+            <w:webHidden/>
+          </w:rPr>
+        </w:r>
+        <w:r>
+          <w:rPr>
+            <w:noProof/>
+            <w:webHidden/>
+          </w:rPr>
+          <w:fldChar w:fldCharType="separate"/>
+        </w:r>
+        <w:r>
+          <w:rPr>
+            <w:noProof/>
+            <w:webHidden/>
+          </w:rPr>
+          <w:t>1</w:t>
         </w:r>
         <w:r>
           <w:rPr>
@@ -740,13 +1090,13 @@
           <w:color w:val="auto"/>
         </w:rPr>
       </w:pPr>
-      <w:hyperlink w:anchor="_Toc510727366" w:history="1">
+      <w:hyperlink w:anchor="_Toc513615013" w:history="1">
         <w:r>
           <w:rPr>
             <w:rStyle w:val="Hyperlink"/>
             <w:noProof/>
           </w:rPr>
-          <w:t>Resources</w:t>
+          <w:t>Life Support</w:t>
         </w:r>
         <w:r>
           <w:rPr>
@@ -767,7 +1117,7 @@
             <w:noProof/>
             <w:webHidden/>
           </w:rPr>
-          <w:instrText xml:space="preserve"> PAGEREF _Toc510727366 \h </w:instrText>
+          <w:instrText xml:space="preserve"> PAGEREF _Toc513615013 \h </w:instrText>
         </w:r>
         <w:r>
           <w:rPr>
@@ -787,7 +1137,7 @@
             <w:noProof/>
             <w:webHidden/>
           </w:rPr>
-          <w:t>6</w:t>
+          <w:t>1</w:t>
         </w:r>
         <w:r>
           <w:rPr>
@@ -810,13 +1160,13 @@
           <w:color w:val="auto"/>
         </w:rPr>
       </w:pPr>
-      <w:hyperlink w:anchor="_Toc510727367" w:history="1">
+      <w:hyperlink w:anchor="_Toc513615014" w:history="1">
         <w:r>
           <w:rPr>
             <w:rStyle w:val="Hyperlink"/>
             <w:noProof/>
           </w:rPr>
-          <w:t>USAerozineWedge</w:t>
+          <w:t>USWaterWedge</w:t>
         </w:r>
         <w:r>
           <w:rPr>
@@ -837,7 +1187,7 @@
             <w:noProof/>
             <w:webHidden/>
           </w:rPr>
-          <w:instrText xml:space="preserve"> PAGEREF _Toc510727367 \h </w:instrText>
+          <w:instrText xml:space="preserve"> PAGEREF _Toc513615014 \h </w:instrText>
         </w:r>
         <w:r>
           <w:rPr>
@@ -857,7 +1207,77 @@
             <w:noProof/>
             <w:webHidden/>
           </w:rPr>
-          <w:t>6</w:t>
+          <w:t>1</w:t>
+        </w:r>
+        <w:r>
+          <w:rPr>
+            <w:noProof/>
+            <w:webHidden/>
+          </w:rPr>
+          <w:fldChar w:fldCharType="end"/>
+        </w:r>
+      </w:hyperlink>
+    </w:p>
+    <w:p>
+      <w:pPr>
+        <w:pStyle w:val="TOC1"/>
+        <w:tabs>
+          <w:tab w:val="right" w:leader="dot" w:pos="18710"/>
+        </w:tabs>
+        <w:rPr>
+          <w:rFonts w:asciiTheme="minorHAnsi" w:hAnsiTheme="minorHAnsi"/>
+          <w:noProof/>
+          <w:color w:val="auto"/>
+        </w:rPr>
+      </w:pPr>
+      <w:hyperlink w:anchor="_Toc513615015" w:history="1">
+        <w:r>
+          <w:rPr>
+            <w:rStyle w:val="Hyperlink"/>
+            <w:noProof/>
+          </w:rPr>
+          <w:t>Processors</w:t>
+        </w:r>
+        <w:r>
+          <w:rPr>
+            <w:noProof/>
+            <w:webHidden/>
+          </w:rPr>
+          <w:tab/>
+        </w:r>
+        <w:r>
+          <w:rPr>
+            <w:noProof/>
+            <w:webHidden/>
+          </w:rPr>
+          <w:fldChar w:fldCharType="begin"/>
+        </w:r>
+        <w:r>
+          <w:rPr>
+            <w:noProof/>
+            <w:webHidden/>
+          </w:rPr>
+          <w:instrText xml:space="preserve"> PAGEREF _Toc513615015 \h </w:instrText>
+        </w:r>
+        <w:r>
+          <w:rPr>
+            <w:noProof/>
+            <w:webHidden/>
+          </w:rPr>
+        </w:r>
+        <w:r>
+          <w:rPr>
+            <w:noProof/>
+            <w:webHidden/>
+          </w:rPr>
+          <w:fldChar w:fldCharType="separate"/>
+        </w:r>
+        <w:r>
+          <w:rPr>
+            <w:noProof/>
+            <w:webHidden/>
+          </w:rPr>
+          <w:t>1</w:t>
         </w:r>
         <w:r>
           <w:rPr>
@@ -880,13 +1300,13 @@
           <w:color w:val="auto"/>
         </w:rPr>
       </w:pPr>
-      <w:hyperlink w:anchor="_Toc510727368" w:history="1">
+      <w:hyperlink w:anchor="_Toc513615016" w:history="1">
         <w:r>
           <w:rPr>
             <w:rStyle w:val="Hyperlink"/>
             <w:noProof/>
           </w:rPr>
-          <w:t>USHydrazineWedge</w:t>
+          <w:t>USElektron</w:t>
         </w:r>
         <w:r>
           <w:rPr>
@@ -907,7 +1327,7 @@
             <w:noProof/>
             <w:webHidden/>
           </w:rPr>
-          <w:instrText xml:space="preserve"> PAGEREF _Toc510727368 \h </w:instrText>
+          <w:instrText xml:space="preserve"> PAGEREF _Toc513615016 \h </w:instrText>
         </w:r>
         <w:r>
           <w:rPr>
@@ -927,7 +1347,7 @@
             <w:noProof/>
             <w:webHidden/>
           </w:rPr>
-          <w:t>6</w:t>
+          <w:t>1</w:t>
         </w:r>
         <w:r>
           <w:rPr>
@@ -950,13 +1370,13 @@
           <w:color w:val="auto"/>
         </w:rPr>
       </w:pPr>
-      <w:hyperlink w:anchor="_Toc510727369" w:history="1">
+      <w:hyperlink w:anchor="_Toc513615017" w:history="1">
         <w:r>
           <w:rPr>
             <w:rStyle w:val="Hyperlink"/>
             <w:noProof/>
           </w:rPr>
-          <w:t>USBatteryWedge</w:t>
+          <w:t>USSabatier</w:t>
         </w:r>
         <w:r>
           <w:rPr>
@@ -977,7 +1397,7 @@
             <w:noProof/>
             <w:webHidden/>
           </w:rPr>
-          <w:instrText xml:space="preserve"> PAGEREF _Toc510727369 \h </w:instrText>
+          <w:instrText xml:space="preserve"> PAGEREF _Toc513615017 \h </w:instrText>
         </w:r>
         <w:r>
           <w:rPr>
@@ -997,7 +1417,7 @@
             <w:noProof/>
             <w:webHidden/>
           </w:rPr>
-          <w:t>7</w:t>
+          <w:t>1</w:t>
         </w:r>
         <w:r>
           <w:rPr>
@@ -1020,13 +1440,13 @@
           <w:color w:val="auto"/>
         </w:rPr>
       </w:pPr>
-      <w:hyperlink w:anchor="_Toc510727370" w:history="1">
+      <w:hyperlink w:anchor="_Toc513615018" w:history="1">
         <w:r>
           <w:rPr>
             <w:rStyle w:val="Hyperlink"/>
             <w:noProof/>
           </w:rPr>
-          <w:t>USHydrogenWedge</w:t>
+          <w:t>USWaterPurifier</w:t>
         </w:r>
         <w:r>
           <w:rPr>
@@ -1047,7 +1467,7 @@
             <w:noProof/>
             <w:webHidden/>
           </w:rPr>
-          <w:instrText xml:space="preserve"> PAGEREF _Toc510727370 \h </w:instrText>
+          <w:instrText xml:space="preserve"> PAGEREF _Toc513615018 \h </w:instrText>
         </w:r>
         <w:r>
           <w:rPr>
@@ -1067,7 +1487,77 @@
             <w:noProof/>
             <w:webHidden/>
           </w:rPr>
-          <w:t>7</w:t>
+          <w:t>1</w:t>
+        </w:r>
+        <w:r>
+          <w:rPr>
+            <w:noProof/>
+            <w:webHidden/>
+          </w:rPr>
+          <w:fldChar w:fldCharType="end"/>
+        </w:r>
+      </w:hyperlink>
+    </w:p>
+    <w:p>
+      <w:pPr>
+        <w:pStyle w:val="TOC1"/>
+        <w:tabs>
+          <w:tab w:val="right" w:leader="dot" w:pos="18710"/>
+        </w:tabs>
+        <w:rPr>
+          <w:rFonts w:asciiTheme="minorHAnsi" w:hAnsiTheme="minorHAnsi"/>
+          <w:noProof/>
+          <w:color w:val="auto"/>
+        </w:rPr>
+      </w:pPr>
+      <w:hyperlink w:anchor="_Toc513615019" w:history="1">
+        <w:r>
+          <w:rPr>
+            <w:rStyle w:val="Hyperlink"/>
+            <w:noProof/>
+          </w:rPr>
+          <w:t>Shrouds</w:t>
+        </w:r>
+        <w:r>
+          <w:rPr>
+            <w:noProof/>
+            <w:webHidden/>
+          </w:rPr>
+          <w:tab/>
+        </w:r>
+        <w:r>
+          <w:rPr>
+            <w:noProof/>
+            <w:webHidden/>
+          </w:rPr>
+          <w:fldChar w:fldCharType="begin"/>
+        </w:r>
+        <w:r>
+          <w:rPr>
+            <w:noProof/>
+            <w:webHidden/>
+          </w:rPr>
+          <w:instrText xml:space="preserve"> PAGEREF _Toc513615019 \h </w:instrText>
+        </w:r>
+        <w:r>
+          <w:rPr>
+            <w:noProof/>
+            <w:webHidden/>
+          </w:rPr>
+        </w:r>
+        <w:r>
+          <w:rPr>
+            <w:noProof/>
+            <w:webHidden/>
+          </w:rPr>
+          <w:fldChar w:fldCharType="separate"/>
+        </w:r>
+        <w:r>
+          <w:rPr>
+            <w:noProof/>
+            <w:webHidden/>
+          </w:rPr>
+          <w:t>1</w:t>
         </w:r>
         <w:r>
           <w:rPr>
@@ -1090,13 +1580,13 @@
           <w:color w:val="auto"/>
         </w:rPr>
       </w:pPr>
-      <w:hyperlink w:anchor="_Toc510727371" w:history="1">
+      <w:hyperlink w:anchor="_Toc513615020" w:history="1">
         <w:r>
           <w:rPr>
             <w:rStyle w:val="Hyperlink"/>
             <w:noProof/>
           </w:rPr>
-          <w:t>USOxygenWedge</w:t>
+          <w:t>USAdaptorShroud0625</w:t>
         </w:r>
         <w:r>
           <w:rPr>
@@ -1117,7 +1607,7 @@
             <w:noProof/>
             <w:webHidden/>
           </w:rPr>
-          <w:instrText xml:space="preserve"> PAGEREF _Toc510727371 \h </w:instrText>
+          <w:instrText xml:space="preserve"> PAGEREF _Toc513615020 \h </w:instrText>
         </w:r>
         <w:r>
           <w:rPr>
@@ -1137,7 +1627,7 @@
             <w:noProof/>
             <w:webHidden/>
           </w:rPr>
-          <w:t>8</w:t>
+          <w:t>1</w:t>
         </w:r>
         <w:r>
           <w:rPr>
@@ -1160,13 +1650,13 @@
           <w:color w:val="auto"/>
         </w:rPr>
       </w:pPr>
-      <w:hyperlink w:anchor="_Toc510727372" w:history="1">
+      <w:hyperlink w:anchor="_Toc513615021" w:history="1">
         <w:r>
           <w:rPr>
             <w:rStyle w:val="Hyperlink"/>
             <w:noProof/>
           </w:rPr>
-          <w:t>USWaterWedge</w:t>
+          <w:t>USAdaptorShroud1875</w:t>
         </w:r>
         <w:r>
           <w:rPr>
@@ -1187,7 +1677,7 @@
             <w:noProof/>
             <w:webHidden/>
           </w:rPr>
-          <w:instrText xml:space="preserve"> PAGEREF _Toc510727372 \h </w:instrText>
+          <w:instrText xml:space="preserve"> PAGEREF _Toc513615021 \h </w:instrText>
         </w:r>
         <w:r>
           <w:rPr>
@@ -1207,7 +1697,7 @@
             <w:noProof/>
             <w:webHidden/>
           </w:rPr>
-          <w:t>9</w:t>
+          <w:t>1</w:t>
         </w:r>
         <w:r>
           <w:rPr>
@@ -1230,13 +1720,13 @@
           <w:color w:val="auto"/>
         </w:rPr>
       </w:pPr>
-      <w:hyperlink w:anchor="_Toc510727373" w:history="1">
+      <w:hyperlink w:anchor="_Toc513615022" w:history="1">
         <w:r>
           <w:rPr>
             <w:rStyle w:val="Hyperlink"/>
             <w:noProof/>
           </w:rPr>
-          <w:t>USFuelCellSmall</w:t>
+          <w:t>USCylindricalShroud0625</w:t>
         </w:r>
         <w:r>
           <w:rPr>
@@ -1257,7 +1747,7 @@
             <w:noProof/>
             <w:webHidden/>
           </w:rPr>
-          <w:instrText xml:space="preserve"> PAGEREF _Toc510727373 \h </w:instrText>
+          <w:instrText xml:space="preserve"> PAGEREF _Toc513615022 \h </w:instrText>
         </w:r>
         <w:r>
           <w:rPr>
@@ -1277,7 +1767,7 @@
             <w:noProof/>
             <w:webHidden/>
           </w:rPr>
-          <w:t>10</w:t>
+          <w:t>1</w:t>
         </w:r>
         <w:r>
           <w:rPr>
@@ -1300,13 +1790,13 @@
           <w:color w:val="auto"/>
         </w:rPr>
       </w:pPr>
-      <w:hyperlink w:anchor="_Toc510727374" w:history="1">
+      <w:hyperlink w:anchor="_Toc513615023" w:history="1">
         <w:r>
           <w:rPr>
             <w:rStyle w:val="Hyperlink"/>
             <w:noProof/>
           </w:rPr>
-          <w:t>USFuelCellMedium</w:t>
+          <w:t>USCylindricalShroud125</w:t>
         </w:r>
         <w:r>
           <w:rPr>
@@ -1327,7 +1817,7 @@
             <w:noProof/>
             <w:webHidden/>
           </w:rPr>
-          <w:instrText xml:space="preserve"> PAGEREF _Toc510727374 \h </w:instrText>
+          <w:instrText xml:space="preserve"> PAGEREF _Toc513615023 \h </w:instrText>
         </w:r>
         <w:r>
           <w:rPr>
@@ -1347,7 +1837,7 @@
             <w:noProof/>
             <w:webHidden/>
           </w:rPr>
-          <w:t>11</w:t>
+          <w:t>1</w:t>
         </w:r>
         <w:r>
           <w:rPr>
@@ -1370,13 +1860,13 @@
           <w:color w:val="auto"/>
         </w:rPr>
       </w:pPr>
-      <w:hyperlink w:anchor="_Toc510727375" w:history="1">
+      <w:hyperlink w:anchor="_Toc513615024" w:history="1">
         <w:r>
           <w:rPr>
             <w:rStyle w:val="Hyperlink"/>
             <w:noProof/>
           </w:rPr>
-          <w:t>USElektron</w:t>
+          <w:t>USCylindricalShroud250</w:t>
         </w:r>
         <w:r>
           <w:rPr>
@@ -1397,7 +1887,7 @@
             <w:noProof/>
             <w:webHidden/>
           </w:rPr>
-          <w:instrText xml:space="preserve"> PAGEREF _Toc510727375 \h </w:instrText>
+          <w:instrText xml:space="preserve"> PAGEREF _Toc513615024 \h </w:instrText>
         </w:r>
         <w:r>
           <w:rPr>
@@ -1417,7 +1907,637 @@
             <w:noProof/>
             <w:webHidden/>
           </w:rPr>
-          <w:t>11</w:t>
+          <w:t>1</w:t>
+        </w:r>
+        <w:r>
+          <w:rPr>
+            <w:noProof/>
+            <w:webHidden/>
+          </w:rPr>
+          <w:fldChar w:fldCharType="end"/>
+        </w:r>
+      </w:hyperlink>
+    </w:p>
+    <w:p>
+      <w:pPr>
+        <w:pStyle w:val="TOC1"/>
+        <w:tabs>
+          <w:tab w:val="right" w:leader="dot" w:pos="18710"/>
+        </w:tabs>
+        <w:rPr>
+          <w:rFonts w:asciiTheme="minorHAnsi" w:hAnsiTheme="minorHAnsi"/>
+          <w:noProof/>
+          <w:color w:val="auto"/>
+        </w:rPr>
+      </w:pPr>
+      <w:hyperlink w:anchor="_Toc513615025" w:history="1">
+        <w:r>
+          <w:rPr>
+            <w:rStyle w:val="Hyperlink"/>
+            <w:noProof/>
+          </w:rPr>
+          <w:t>Structural</w:t>
+        </w:r>
+        <w:r>
+          <w:rPr>
+            <w:noProof/>
+            <w:webHidden/>
+          </w:rPr>
+          <w:tab/>
+        </w:r>
+        <w:r>
+          <w:rPr>
+            <w:noProof/>
+            <w:webHidden/>
+          </w:rPr>
+          <w:fldChar w:fldCharType="begin"/>
+        </w:r>
+        <w:r>
+          <w:rPr>
+            <w:noProof/>
+            <w:webHidden/>
+          </w:rPr>
+          <w:instrText xml:space="preserve"> PAGEREF _Toc513615025 \h </w:instrText>
+        </w:r>
+        <w:r>
+          <w:rPr>
+            <w:noProof/>
+            <w:webHidden/>
+          </w:rPr>
+        </w:r>
+        <w:r>
+          <w:rPr>
+            <w:noProof/>
+            <w:webHidden/>
+          </w:rPr>
+          <w:fldChar w:fldCharType="separate"/>
+        </w:r>
+        <w:r>
+          <w:rPr>
+            <w:noProof/>
+            <w:webHidden/>
+          </w:rPr>
+          <w:t>1</w:t>
+        </w:r>
+        <w:r>
+          <w:rPr>
+            <w:noProof/>
+            <w:webHidden/>
+          </w:rPr>
+          <w:fldChar w:fldCharType="end"/>
+        </w:r>
+      </w:hyperlink>
+    </w:p>
+    <w:p>
+      <w:pPr>
+        <w:pStyle w:val="TOC2"/>
+        <w:tabs>
+          <w:tab w:val="right" w:leader="dot" w:pos="18710"/>
+        </w:tabs>
+        <w:rPr>
+          <w:rFonts w:asciiTheme="minorHAnsi" w:hAnsiTheme="minorHAnsi"/>
+          <w:noProof/>
+          <w:color w:val="auto"/>
+        </w:rPr>
+      </w:pPr>
+      <w:hyperlink w:anchor="_Toc513615026" w:history="1">
+        <w:r>
+          <w:rPr>
+            <w:rStyle w:val="Hyperlink"/>
+            <w:noProof/>
+          </w:rPr>
+          <w:t>US_Quad</w:t>
+        </w:r>
+        <w:r>
+          <w:rPr>
+            <w:noProof/>
+            <w:webHidden/>
+          </w:rPr>
+          <w:tab/>
+        </w:r>
+        <w:r>
+          <w:rPr>
+            <w:noProof/>
+            <w:webHidden/>
+          </w:rPr>
+          <w:fldChar w:fldCharType="begin"/>
+        </w:r>
+        <w:r>
+          <w:rPr>
+            <w:noProof/>
+            <w:webHidden/>
+          </w:rPr>
+          <w:instrText xml:space="preserve"> PAGEREF _Toc513615026 \h </w:instrText>
+        </w:r>
+        <w:r>
+          <w:rPr>
+            <w:noProof/>
+            <w:webHidden/>
+          </w:rPr>
+        </w:r>
+        <w:r>
+          <w:rPr>
+            <w:noProof/>
+            <w:webHidden/>
+          </w:rPr>
+          <w:fldChar w:fldCharType="separate"/>
+        </w:r>
+        <w:r>
+          <w:rPr>
+            <w:noProof/>
+            <w:webHidden/>
+          </w:rPr>
+          <w:t>1</w:t>
+        </w:r>
+        <w:r>
+          <w:rPr>
+            <w:noProof/>
+            <w:webHidden/>
+          </w:rPr>
+          <w:fldChar w:fldCharType="end"/>
+        </w:r>
+      </w:hyperlink>
+    </w:p>
+    <w:p>
+      <w:pPr>
+        <w:pStyle w:val="TOC2"/>
+        <w:tabs>
+          <w:tab w:val="right" w:leader="dot" w:pos="18710"/>
+        </w:tabs>
+        <w:rPr>
+          <w:rFonts w:asciiTheme="minorHAnsi" w:hAnsiTheme="minorHAnsi"/>
+          <w:noProof/>
+          <w:color w:val="auto"/>
+        </w:rPr>
+      </w:pPr>
+      <w:hyperlink w:anchor="_Toc513615027" w:history="1">
+        <w:r>
+          <w:rPr>
+            <w:rStyle w:val="Hyperlink"/>
+            <w:noProof/>
+          </w:rPr>
+          <w:t>USHexcore</w:t>
+        </w:r>
+        <w:r>
+          <w:rPr>
+            <w:noProof/>
+            <w:webHidden/>
+          </w:rPr>
+          <w:tab/>
+        </w:r>
+        <w:r>
+          <w:rPr>
+            <w:noProof/>
+            <w:webHidden/>
+          </w:rPr>
+          <w:fldChar w:fldCharType="begin"/>
+        </w:r>
+        <w:r>
+          <w:rPr>
+            <w:noProof/>
+            <w:webHidden/>
+          </w:rPr>
+          <w:instrText xml:space="preserve"> PAGEREF _Toc513615027 \h </w:instrText>
+        </w:r>
+        <w:r>
+          <w:rPr>
+            <w:noProof/>
+            <w:webHidden/>
+          </w:rPr>
+        </w:r>
+        <w:r>
+          <w:rPr>
+            <w:noProof/>
+            <w:webHidden/>
+          </w:rPr>
+          <w:fldChar w:fldCharType="separate"/>
+        </w:r>
+        <w:r>
+          <w:rPr>
+            <w:noProof/>
+            <w:webHidden/>
+          </w:rPr>
+          <w:t>1</w:t>
+        </w:r>
+        <w:r>
+          <w:rPr>
+            <w:noProof/>
+            <w:webHidden/>
+          </w:rPr>
+          <w:fldChar w:fldCharType="end"/>
+        </w:r>
+      </w:hyperlink>
+    </w:p>
+    <w:p>
+      <w:pPr>
+        <w:pStyle w:val="TOC2"/>
+        <w:tabs>
+          <w:tab w:val="right" w:leader="dot" w:pos="18710"/>
+        </w:tabs>
+        <w:rPr>
+          <w:rFonts w:asciiTheme="minorHAnsi" w:hAnsiTheme="minorHAnsi"/>
+          <w:noProof/>
+          <w:color w:val="auto"/>
+        </w:rPr>
+      </w:pPr>
+      <w:hyperlink w:anchor="_Toc513615028" w:history="1">
+        <w:r>
+          <w:rPr>
+            <w:rStyle w:val="Hyperlink"/>
+            <w:noProof/>
+          </w:rPr>
+          <w:t>USOctocore</w:t>
+        </w:r>
+        <w:r>
+          <w:rPr>
+            <w:noProof/>
+            <w:webHidden/>
+          </w:rPr>
+          <w:tab/>
+        </w:r>
+        <w:r>
+          <w:rPr>
+            <w:noProof/>
+            <w:webHidden/>
+          </w:rPr>
+          <w:fldChar w:fldCharType="begin"/>
+        </w:r>
+        <w:r>
+          <w:rPr>
+            <w:noProof/>
+            <w:webHidden/>
+          </w:rPr>
+          <w:instrText xml:space="preserve"> PAGEREF _Toc513615028 \h </w:instrText>
+        </w:r>
+        <w:r>
+          <w:rPr>
+            <w:noProof/>
+            <w:webHidden/>
+          </w:rPr>
+        </w:r>
+        <w:r>
+          <w:rPr>
+            <w:noProof/>
+            <w:webHidden/>
+          </w:rPr>
+          <w:fldChar w:fldCharType="separate"/>
+        </w:r>
+        <w:r>
+          <w:rPr>
+            <w:noProof/>
+            <w:webHidden/>
+          </w:rPr>
+          <w:t>1</w:t>
+        </w:r>
+        <w:r>
+          <w:rPr>
+            <w:noProof/>
+            <w:webHidden/>
+          </w:rPr>
+          <w:fldChar w:fldCharType="end"/>
+        </w:r>
+      </w:hyperlink>
+    </w:p>
+    <w:p>
+      <w:pPr>
+        <w:pStyle w:val="TOC1"/>
+        <w:tabs>
+          <w:tab w:val="right" w:leader="dot" w:pos="18710"/>
+        </w:tabs>
+        <w:rPr>
+          <w:rFonts w:asciiTheme="minorHAnsi" w:hAnsiTheme="minorHAnsi"/>
+          <w:noProof/>
+          <w:color w:val="auto"/>
+        </w:rPr>
+      </w:pPr>
+      <w:hyperlink w:anchor="_Toc513615029" w:history="1">
+        <w:r>
+          <w:rPr>
+            <w:rStyle w:val="Hyperlink"/>
+            <w:noProof/>
+          </w:rPr>
+          <w:t>Utility</w:t>
+        </w:r>
+        <w:r>
+          <w:rPr>
+            <w:noProof/>
+            <w:webHidden/>
+          </w:rPr>
+          <w:tab/>
+        </w:r>
+        <w:r>
+          <w:rPr>
+            <w:noProof/>
+            <w:webHidden/>
+          </w:rPr>
+          <w:fldChar w:fldCharType="begin"/>
+        </w:r>
+        <w:r>
+          <w:rPr>
+            <w:noProof/>
+            <w:webHidden/>
+          </w:rPr>
+          <w:instrText xml:space="preserve"> PAGEREF _Toc513615029 \h </w:instrText>
+        </w:r>
+        <w:r>
+          <w:rPr>
+            <w:noProof/>
+            <w:webHidden/>
+          </w:rPr>
+        </w:r>
+        <w:r>
+          <w:rPr>
+            <w:noProof/>
+            <w:webHidden/>
+          </w:rPr>
+          <w:fldChar w:fldCharType="separate"/>
+        </w:r>
+        <w:r>
+          <w:rPr>
+            <w:noProof/>
+            <w:webHidden/>
+          </w:rPr>
+          <w:t>1</w:t>
+        </w:r>
+        <w:r>
+          <w:rPr>
+            <w:noProof/>
+            <w:webHidden/>
+          </w:rPr>
+          <w:fldChar w:fldCharType="end"/>
+        </w:r>
+      </w:hyperlink>
+    </w:p>
+    <w:p>
+      <w:pPr>
+        <w:pStyle w:val="TOC2"/>
+        <w:tabs>
+          <w:tab w:val="right" w:leader="dot" w:pos="18710"/>
+        </w:tabs>
+        <w:rPr>
+          <w:rFonts w:asciiTheme="minorHAnsi" w:hAnsiTheme="minorHAnsi"/>
+          <w:noProof/>
+          <w:color w:val="auto"/>
+        </w:rPr>
+      </w:pPr>
+      <w:hyperlink w:anchor="_Toc513615030" w:history="1">
+        <w:r>
+          <w:rPr>
+            <w:rStyle w:val="Hyperlink"/>
+            <w:noProof/>
+          </w:rPr>
+          <w:t>USKASRadial</w:t>
+        </w:r>
+        <w:r>
+          <w:rPr>
+            <w:noProof/>
+            <w:webHidden/>
+          </w:rPr>
+          <w:tab/>
+        </w:r>
+        <w:r>
+          <w:rPr>
+            <w:noProof/>
+            <w:webHidden/>
+          </w:rPr>
+          <w:fldChar w:fldCharType="begin"/>
+        </w:r>
+        <w:r>
+          <w:rPr>
+            <w:noProof/>
+            <w:webHidden/>
+          </w:rPr>
+          <w:instrText xml:space="preserve"> PAGEREF _Toc513615030 \h </w:instrText>
+        </w:r>
+        <w:r>
+          <w:rPr>
+            <w:noProof/>
+            <w:webHidden/>
+          </w:rPr>
+        </w:r>
+        <w:r>
+          <w:rPr>
+            <w:noProof/>
+            <w:webHidden/>
+          </w:rPr>
+          <w:fldChar w:fldCharType="separate"/>
+        </w:r>
+        <w:r>
+          <w:rPr>
+            <w:noProof/>
+            <w:webHidden/>
+          </w:rPr>
+          <w:t>1</w:t>
+        </w:r>
+        <w:r>
+          <w:rPr>
+            <w:noProof/>
+            <w:webHidden/>
+          </w:rPr>
+          <w:fldChar w:fldCharType="end"/>
+        </w:r>
+      </w:hyperlink>
+    </w:p>
+    <w:p>
+      <w:pPr>
+        <w:pStyle w:val="TOC2"/>
+        <w:tabs>
+          <w:tab w:val="right" w:leader="dot" w:pos="18710"/>
+        </w:tabs>
+        <w:rPr>
+          <w:rFonts w:asciiTheme="minorHAnsi" w:hAnsiTheme="minorHAnsi"/>
+          <w:noProof/>
+          <w:color w:val="auto"/>
+        </w:rPr>
+      </w:pPr>
+      <w:hyperlink w:anchor="_Toc513615031" w:history="1">
+        <w:r>
+          <w:rPr>
+            <w:rStyle w:val="Hyperlink"/>
+            <w:noProof/>
+          </w:rPr>
+          <w:t>USKASWedge</w:t>
+        </w:r>
+        <w:r>
+          <w:rPr>
+            <w:noProof/>
+            <w:webHidden/>
+          </w:rPr>
+          <w:tab/>
+        </w:r>
+        <w:r>
+          <w:rPr>
+            <w:noProof/>
+            <w:webHidden/>
+          </w:rPr>
+          <w:fldChar w:fldCharType="begin"/>
+        </w:r>
+        <w:r>
+          <w:rPr>
+            <w:noProof/>
+            <w:webHidden/>
+          </w:rPr>
+          <w:instrText xml:space="preserve"> PAGEREF _Toc513615031 \h </w:instrText>
+        </w:r>
+        <w:r>
+          <w:rPr>
+            <w:noProof/>
+            <w:webHidden/>
+          </w:rPr>
+        </w:r>
+        <w:r>
+          <w:rPr>
+            <w:noProof/>
+            <w:webHidden/>
+          </w:rPr>
+          <w:fldChar w:fldCharType="separate"/>
+        </w:r>
+        <w:r>
+          <w:rPr>
+            <w:noProof/>
+            <w:webHidden/>
+          </w:rPr>
+          <w:t>1</w:t>
+        </w:r>
+        <w:r>
+          <w:rPr>
+            <w:noProof/>
+            <w:webHidden/>
+          </w:rPr>
+          <w:fldChar w:fldCharType="end"/>
+        </w:r>
+      </w:hyperlink>
+    </w:p>
+    <w:p>
+      <w:pPr>
+        <w:pStyle w:val="TOC1"/>
+        <w:tabs>
+          <w:tab w:val="right" w:leader="dot" w:pos="18710"/>
+        </w:tabs>
+        <w:rPr>
+          <w:rFonts w:asciiTheme="minorHAnsi" w:hAnsiTheme="minorHAnsi"/>
+          <w:noProof/>
+          <w:color w:val="auto"/>
+        </w:rPr>
+      </w:pPr>
+      <w:hyperlink w:anchor="_Toc513615032" w:history="1">
+        <w:r>
+          <w:rPr>
+            <w:rStyle w:val="Hyperlink"/>
+            <w:noProof/>
+          </w:rPr>
+          <w:t>Waste</w:t>
+        </w:r>
+        <w:r>
+          <w:rPr>
+            <w:noProof/>
+            <w:webHidden/>
+          </w:rPr>
+          <w:tab/>
+        </w:r>
+        <w:r>
+          <w:rPr>
+            <w:noProof/>
+            <w:webHidden/>
+          </w:rPr>
+          <w:fldChar w:fldCharType="begin"/>
+        </w:r>
+        <w:r>
+          <w:rPr>
+            <w:noProof/>
+            <w:webHidden/>
+          </w:rPr>
+          <w:instrText xml:space="preserve"> PAGEREF _Toc513615032 \h </w:instrText>
+        </w:r>
+        <w:r>
+          <w:rPr>
+            <w:noProof/>
+            <w:webHidden/>
+          </w:rPr>
+        </w:r>
+        <w:r>
+          <w:rPr>
+            <w:noProof/>
+            <w:webHidden/>
+          </w:rPr>
+          <w:fldChar w:fldCharType="separate"/>
+        </w:r>
+        <w:r>
+          <w:rPr>
+            <w:noProof/>
+            <w:webHidden/>
+          </w:rPr>
+          <w:t>1</w:t>
+        </w:r>
+        <w:r>
+          <w:rPr>
+            <w:noProof/>
+            <w:webHidden/>
+          </w:rPr>
+          <w:fldChar w:fldCharType="end"/>
+        </w:r>
+      </w:hyperlink>
+    </w:p>
+    <w:p>
+      <w:pPr>
+        <w:pStyle w:val="TOC2"/>
+        <w:tabs>
+          <w:tab w:val="right" w:leader="dot" w:pos="18710"/>
+        </w:tabs>
+        <w:rPr>
+          <w:rFonts w:asciiTheme="minorHAnsi" w:hAnsiTheme="minorHAnsi"/>
+          <w:noProof/>
+          <w:color w:val="auto"/>
+        </w:rPr>
+      </w:pPr>
+      <w:hyperlink w:anchor="_Toc513615033" w:history="1">
+        <w:r>
+          <w:rPr>
+            <w:rStyle w:val="Hyperlink"/>
+            <w:noProof/>
+          </w:rPr>
+          <w:t>USCarbonDioxideWedge</w:t>
+        </w:r>
+        <w:r>
+          <w:rPr>
+            <w:noProof/>
+            <w:webHidden/>
+          </w:rPr>
+          <w:tab/>
+        </w:r>
+        <w:r>
+          <w:rPr>
+            <w:noProof/>
+            <w:webHidden/>
+          </w:rPr>
+          <w:fldChar w:fldCharType="begin"/>
+        </w:r>
+        <w:r>
+          <w:rPr>
+            <w:noProof/>
+            <w:webHidden/>
+          </w:rPr>
+          <w:instrText xml:space="preserve"> PAGEREF _Toc513615033 \h </w:instrText>
+        </w:r>
+        <w:r>
+          <w:rPr>
+            <w:noProof/>
+            <w:webHidden/>
+          </w:rPr>
+        </w:r>
+        <w:r>
+          <w:rPr>
+            <w:noProof/>
+            <w:webHidden/>
+          </w:rPr>
+          <w:fldChar w:fldCharType="separate"/>
+        </w:r>
+        <w:r>
+          <w:rPr>
+            <w:noProof/>
+            <w:webHidden/>
+          </w:rPr>
+          <w:t>1</w:t>
         </w:r>
         <w:r>
           <w:rPr>
@@ -1545,25 +2665,33 @@
       <w:pPr>
         <w:pStyle w:val="Heading1"/>
       </w:pPr>
+      <w:bookmarkStart w:id="0" w:name="_Toc513614998"/>
       <w:r>
         <w:t>Bulk</w:t>
       </w:r>
+      <w:bookmarkEnd w:id="0"/>
     </w:p>
     <w:p>
       <w:pPr>
         <w:pStyle w:val="Heading1"/>
       </w:pPr>
+      <w:bookmarkStart w:id="1" w:name="_Toc513614999"/>
       <w:r>
         <w:t>Control</w:t>
       </w:r>
+      <w:bookmarkEnd w:id="1"/>
     </w:p>
     <w:p>
       <w:pPr>
         <w:pStyle w:val="Heading2"/>
       </w:pPr>
+      <w:bookmarkStart w:id="2" w:name="_Toc513615000"/>
+      <w:proofErr w:type="spellStart"/>
       <w:r>
         <w:t>ACDLarge</w:t>
       </w:r>
+      <w:bookmarkEnd w:id="2"/>
+      <w:proofErr w:type="spellEnd"/>
     </w:p>
     <w:p>
       <w:r>
@@ -1626,26 +2754,38 @@
           <w:numId w:val="20"/>
         </w:numPr>
       </w:pPr>
-      <w:r>
-        <w:t>TechRequired =</w:t>
+      <w:proofErr w:type="spellStart"/>
+      <w:r>
+        <w:t>TechRequired</w:t>
+      </w:r>
+      <w:proofErr w:type="spellEnd"/>
+      <w:r>
+        <w:t xml:space="preserve"> =</w:t>
       </w:r>
       <w:r>
         <w:t xml:space="preserve"> </w:t>
       </w:r>
+      <w:proofErr w:type="spellStart"/>
       <w:r>
         <w:t>generalConstruction</w:t>
       </w:r>
-    </w:p>
-    <w:p>
-      <w:pPr>
-        <w:pStyle w:val="ListParagraph"/>
-        <w:numPr>
-          <w:ilvl w:val="0"/>
-          <w:numId w:val="20"/>
-        </w:numPr>
-      </w:pPr>
-      <w:r>
-        <w:t xml:space="preserve">entryCost = </w:t>
+      <w:proofErr w:type="spellEnd"/>
+    </w:p>
+    <w:p>
+      <w:pPr>
+        <w:pStyle w:val="ListParagraph"/>
+        <w:numPr>
+          <w:ilvl w:val="0"/>
+          <w:numId w:val="20"/>
+        </w:numPr>
+      </w:pPr>
+      <w:proofErr w:type="spellStart"/>
+      <w:r>
+        <w:t>entryCost</w:t>
+      </w:r>
+      <w:proofErr w:type="spellEnd"/>
+      <w:r>
+        <w:t xml:space="preserve"> = </w:t>
       </w:r>
       <w:r>
         <w:t>2200</w:t>
@@ -1656,9 +2796,13 @@
       <w:pPr>
         <w:pStyle w:val="Heading2"/>
       </w:pPr>
+      <w:bookmarkStart w:id="3" w:name="_Toc513615001"/>
+      <w:proofErr w:type="spellStart"/>
       <w:r>
         <w:t>ACDMedium</w:t>
       </w:r>
+      <w:bookmarkEnd w:id="3"/>
+      <w:proofErr w:type="spellEnd"/>
     </w:p>
     <w:p>
       <w:r>
@@ -1727,39 +2871,52 @@
           <w:numId w:val="20"/>
         </w:numPr>
       </w:pPr>
-      <w:r>
-        <w:t xml:space="preserve">TechRequired = </w:t>
-      </w:r>
+      <w:proofErr w:type="spellStart"/>
+      <w:r>
+        <w:t>TechRequired</w:t>
+      </w:r>
+      <w:proofErr w:type="spellEnd"/>
+      <w:r>
+        <w:t xml:space="preserve"> = </w:t>
+      </w:r>
+      <w:proofErr w:type="spellStart"/>
       <w:r>
         <w:t>generalConstruction</w:t>
       </w:r>
-    </w:p>
-    <w:p>
-      <w:pPr>
-        <w:pStyle w:val="ListParagraph"/>
-        <w:numPr>
-          <w:ilvl w:val="0"/>
-          <w:numId w:val="20"/>
-        </w:numPr>
-      </w:pPr>
-      <w:r>
-        <w:t xml:space="preserve">entryCost = </w:t>
+      <w:proofErr w:type="spellEnd"/>
+    </w:p>
+    <w:p>
+      <w:pPr>
+        <w:pStyle w:val="ListParagraph"/>
+        <w:numPr>
+          <w:ilvl w:val="0"/>
+          <w:numId w:val="20"/>
+        </w:numPr>
+      </w:pPr>
+      <w:proofErr w:type="spellStart"/>
+      <w:r>
+        <w:t>entryCost</w:t>
+      </w:r>
+      <w:proofErr w:type="spellEnd"/>
+      <w:r>
+        <w:t xml:space="preserve"> = </w:t>
       </w:r>
       <w:r>
         <w:t>1900</w:t>
       </w:r>
     </w:p>
-    <w:p>
-      <w:bookmarkStart w:id="0" w:name="_GoBack"/>
-      <w:bookmarkEnd w:id="0"/>
-    </w:p>
+    <w:p/>
     <w:p>
       <w:pPr>
         <w:pStyle w:val="Heading2"/>
       </w:pPr>
+      <w:bookmarkStart w:id="4" w:name="_Toc513615002"/>
+      <w:proofErr w:type="spellStart"/>
       <w:r>
         <w:t>ACDSmall</w:t>
       </w:r>
+      <w:bookmarkEnd w:id="4"/>
+      <w:proofErr w:type="spellEnd"/>
     </w:p>
     <w:p>
       <w:r>
@@ -1852,8 +3009,13 @@
           <w:numId w:val="20"/>
         </w:numPr>
       </w:pPr>
-      <w:r>
-        <w:t xml:space="preserve">TechRequired = </w:t>
+      <w:proofErr w:type="spellStart"/>
+      <w:r>
+        <w:t>TechRequired</w:t>
+      </w:r>
+      <w:proofErr w:type="spellEnd"/>
+      <w:r>
+        <w:t xml:space="preserve"> = </w:t>
       </w:r>
       <w:r>
         <w:t>engineering101</w:t>
@@ -1867,8 +3029,13 @@
           <w:numId w:val="20"/>
         </w:numPr>
       </w:pPr>
-      <w:r>
-        <w:t xml:space="preserve">entryCost = </w:t>
+      <w:proofErr w:type="spellStart"/>
+      <w:r>
+        <w:t>entryCost</w:t>
+      </w:r>
+      <w:proofErr w:type="spellEnd"/>
+      <w:r>
+        <w:t xml:space="preserve"> = </w:t>
       </w:r>
       <w:r>
         <w:t>1600</w:t>
@@ -1879,9 +3046,13 @@
       <w:pPr>
         <w:pStyle w:val="Heading2"/>
       </w:pPr>
+      <w:bookmarkStart w:id="5" w:name="_Toc513615003"/>
+      <w:proofErr w:type="spellStart"/>
       <w:r>
         <w:t>ACDTiny</w:t>
       </w:r>
+      <w:bookmarkEnd w:id="5"/>
+      <w:proofErr w:type="spellEnd"/>
     </w:p>
     <w:p>
       <w:r>
@@ -1959,23 +3130,35 @@
           <w:numId w:val="20"/>
         </w:numPr>
       </w:pPr>
-      <w:r>
-        <w:t xml:space="preserve">TechRequired = </w:t>
-      </w:r>
+      <w:proofErr w:type="spellStart"/>
+      <w:r>
+        <w:t>TechRequired</w:t>
+      </w:r>
+      <w:proofErr w:type="spellEnd"/>
+      <w:r>
+        <w:t xml:space="preserve"> = </w:t>
+      </w:r>
+      <w:proofErr w:type="spellStart"/>
       <w:r>
         <w:t>precisionEngineering</w:t>
       </w:r>
-    </w:p>
-    <w:p>
-      <w:pPr>
-        <w:pStyle w:val="ListParagraph"/>
-        <w:numPr>
-          <w:ilvl w:val="0"/>
-          <w:numId w:val="20"/>
-        </w:numPr>
-      </w:pPr>
-      <w:r>
-        <w:t>entryCost = 1</w:t>
+      <w:proofErr w:type="spellEnd"/>
+    </w:p>
+    <w:p>
+      <w:pPr>
+        <w:pStyle w:val="ListParagraph"/>
+        <w:numPr>
+          <w:ilvl w:val="0"/>
+          <w:numId w:val="20"/>
+        </w:numPr>
+      </w:pPr>
+      <w:proofErr w:type="spellStart"/>
+      <w:r>
+        <w:t>entryCost</w:t>
+      </w:r>
+      <w:proofErr w:type="spellEnd"/>
+      <w:r>
+        <w:t xml:space="preserve"> = 1</w:t>
       </w:r>
       <w:r>
         <w:t>200</w:t>
@@ -1987,23 +3170,26 @@
       <w:pPr>
         <w:pStyle w:val="Heading1"/>
       </w:pPr>
+      <w:bookmarkStart w:id="6" w:name="_Toc513615004"/>
       <w:r>
         <w:t>Electrical</w:t>
       </w:r>
+      <w:bookmarkEnd w:id="6"/>
     </w:p>
     <w:p>
       <w:pPr>
         <w:pStyle w:val="Heading2"/>
       </w:pPr>
-      <w:bookmarkStart w:id="1" w:name="_Toc510727327"/>
-      <w:bookmarkStart w:id="2" w:name="_Toc510727369"/>
-      <w:bookmarkStart w:id="3" w:name="_Toc510727331"/>
-      <w:bookmarkStart w:id="4" w:name="_Toc510727373"/>
+      <w:bookmarkStart w:id="7" w:name="_Toc510727327"/>
+      <w:bookmarkStart w:id="8" w:name="_Toc510727331"/>
+      <w:bookmarkStart w:id="9" w:name="_Toc513615005"/>
+      <w:proofErr w:type="spellStart"/>
       <w:r>
         <w:t>USBatteryWedge</w:t>
       </w:r>
-      <w:bookmarkEnd w:id="1"/>
-      <w:bookmarkEnd w:id="2"/>
+      <w:bookmarkEnd w:id="7"/>
+      <w:bookmarkEnd w:id="9"/>
+      <w:proofErr w:type="spellEnd"/>
     </w:p>
     <w:p>
       <w:pPr>
@@ -2057,20 +3243,35 @@
           <w:numId w:val="20"/>
         </w:numPr>
       </w:pPr>
-      <w:r>
-        <w:t>TechRequired =AdvancedElectrics</w:t>
-      </w:r>
-    </w:p>
-    <w:p>
-      <w:pPr>
-        <w:pStyle w:val="ListParagraph"/>
-        <w:numPr>
-          <w:ilvl w:val="0"/>
-          <w:numId w:val="20"/>
-        </w:numPr>
-      </w:pPr>
-      <w:r>
-        <w:t>entryCost = 3800</w:t>
+      <w:proofErr w:type="spellStart"/>
+      <w:r>
+        <w:t>TechRequired</w:t>
+      </w:r>
+      <w:proofErr w:type="spellEnd"/>
+      <w:r>
+        <w:t xml:space="preserve"> =</w:t>
+      </w:r>
+      <w:proofErr w:type="spellStart"/>
+      <w:r>
+        <w:t>AdvancedElectrics</w:t>
+      </w:r>
+      <w:proofErr w:type="spellEnd"/>
+    </w:p>
+    <w:p>
+      <w:pPr>
+        <w:pStyle w:val="ListParagraph"/>
+        <w:numPr>
+          <w:ilvl w:val="0"/>
+          <w:numId w:val="20"/>
+        </w:numPr>
+      </w:pPr>
+      <w:proofErr w:type="spellStart"/>
+      <w:r>
+        <w:t>entryCost</w:t>
+      </w:r>
+      <w:proofErr w:type="spellEnd"/>
+      <w:r>
+        <w:t xml:space="preserve"> = 3800</w:t>
       </w:r>
     </w:p>
     <w:p>
@@ -2123,11 +3324,14 @@
       <w:pPr>
         <w:pStyle w:val="Heading2"/>
       </w:pPr>
+      <w:bookmarkStart w:id="10" w:name="_Toc513615006"/>
+      <w:proofErr w:type="spellStart"/>
       <w:r>
         <w:t>USFuelCellSmall</w:t>
       </w:r>
-      <w:bookmarkEnd w:id="3"/>
-      <w:bookmarkEnd w:id="4"/>
+      <w:bookmarkEnd w:id="8"/>
+      <w:bookmarkEnd w:id="10"/>
+      <w:proofErr w:type="spellEnd"/>
     </w:p>
     <w:p>
       <w:pPr>
@@ -2181,20 +3385,35 @@
           <w:numId w:val="20"/>
         </w:numPr>
       </w:pPr>
-      <w:r>
-        <w:t>TechRequired =Hi-PowerElectrics</w:t>
-      </w:r>
-    </w:p>
-    <w:p>
-      <w:pPr>
-        <w:pStyle w:val="ListParagraph"/>
-        <w:numPr>
-          <w:ilvl w:val="0"/>
-          <w:numId w:val="20"/>
-        </w:numPr>
-      </w:pPr>
-      <w:r>
-        <w:t>entryCost = 3200</w:t>
+      <w:proofErr w:type="spellStart"/>
+      <w:r>
+        <w:t>TechRequired</w:t>
+      </w:r>
+      <w:proofErr w:type="spellEnd"/>
+      <w:r>
+        <w:t xml:space="preserve"> =Hi-</w:t>
+      </w:r>
+      <w:proofErr w:type="spellStart"/>
+      <w:r>
+        <w:t>PowerElectrics</w:t>
+      </w:r>
+      <w:proofErr w:type="spellEnd"/>
+    </w:p>
+    <w:p>
+      <w:pPr>
+        <w:pStyle w:val="ListParagraph"/>
+        <w:numPr>
+          <w:ilvl w:val="0"/>
+          <w:numId w:val="20"/>
+        </w:numPr>
+      </w:pPr>
+      <w:proofErr w:type="spellStart"/>
+      <w:r>
+        <w:t>entryCost</w:t>
+      </w:r>
+      <w:proofErr w:type="spellEnd"/>
+      <w:r>
+        <w:t xml:space="preserve"> = 3200</w:t>
       </w:r>
     </w:p>
     <w:p>
@@ -2274,8 +3493,7 @@
         <w:tab/>
         <w:t>0.003856 (Dump excess)</w:t>
       </w:r>
-      <w:bookmarkStart w:id="5" w:name="_Toc510727332"/>
-      <w:bookmarkStart w:id="6" w:name="_Toc510727374"/>
+      <w:bookmarkStart w:id="11" w:name="_Toc510727332"/>
     </w:p>
     <w:p>
       <w:r>
@@ -2307,11 +3525,14 @@
       <w:pPr>
         <w:pStyle w:val="Heading2"/>
       </w:pPr>
+      <w:bookmarkStart w:id="12" w:name="_Toc513615007"/>
+      <w:proofErr w:type="spellStart"/>
       <w:r>
         <w:t>USFuelCellMedium</w:t>
       </w:r>
-      <w:bookmarkEnd w:id="5"/>
-      <w:bookmarkEnd w:id="6"/>
+      <w:bookmarkEnd w:id="11"/>
+      <w:bookmarkEnd w:id="12"/>
+      <w:proofErr w:type="spellEnd"/>
     </w:p>
     <w:p>
       <w:pPr>
@@ -2365,20 +3586,30 @@
           <w:numId w:val="20"/>
         </w:numPr>
       </w:pPr>
-      <w:r>
-        <w:t>TechRequired =Specialized Electrics</w:t>
-      </w:r>
-    </w:p>
-    <w:p>
-      <w:pPr>
-        <w:pStyle w:val="ListParagraph"/>
-        <w:numPr>
-          <w:ilvl w:val="0"/>
-          <w:numId w:val="20"/>
-        </w:numPr>
-      </w:pPr>
-      <w:r>
-        <w:t>entryCost = 10000</w:t>
+      <w:proofErr w:type="spellStart"/>
+      <w:r>
+        <w:t>TechRequired</w:t>
+      </w:r>
+      <w:proofErr w:type="spellEnd"/>
+      <w:r>
+        <w:t xml:space="preserve"> =Specialized Electrics</w:t>
+      </w:r>
+    </w:p>
+    <w:p>
+      <w:pPr>
+        <w:pStyle w:val="ListParagraph"/>
+        <w:numPr>
+          <w:ilvl w:val="0"/>
+          <w:numId w:val="20"/>
+        </w:numPr>
+      </w:pPr>
+      <w:proofErr w:type="spellStart"/>
+      <w:r>
+        <w:t>entryCost</w:t>
+      </w:r>
+      <w:proofErr w:type="spellEnd"/>
+      <w:r>
+        <w:t xml:space="preserve"> = 10000</w:t>
       </w:r>
     </w:p>
     <w:p>
@@ -2463,12 +3694,14 @@
       <w:r>
         <w:t xml:space="preserve">200% of </w:t>
       </w:r>
+      <w:proofErr w:type="spellStart"/>
       <w:r>
         <w:rPr>
           <w:b/>
         </w:rPr>
         <w:t>USFuelCellSmall</w:t>
       </w:r>
+      <w:proofErr w:type="spellEnd"/>
     </w:p>
     <w:p/>
     <w:p>
@@ -2479,6 +3712,7 @@
           <w:szCs w:val="28"/>
         </w:rPr>
       </w:pPr>
+      <w:proofErr w:type="spellStart"/>
       <w:r>
         <w:rPr>
           <w:sz w:val="32"/>
@@ -2486,6 +3720,7 @@
         </w:rPr>
         <w:t>USGuidanceComputer</w:t>
       </w:r>
+      <w:proofErr w:type="spellEnd"/>
     </w:p>
     <w:p>
       <w:pPr>
@@ -2552,20 +3787,30 @@
           <w:numId w:val="20"/>
         </w:numPr>
       </w:pPr>
-      <w:r>
-        <w:t>TechRequired =</w:t>
-      </w:r>
-    </w:p>
-    <w:p>
-      <w:pPr>
-        <w:pStyle w:val="ListParagraph"/>
-        <w:numPr>
-          <w:ilvl w:val="0"/>
-          <w:numId w:val="20"/>
-        </w:numPr>
-      </w:pPr>
-      <w:r>
-        <w:t xml:space="preserve">entryCost = </w:t>
+      <w:proofErr w:type="spellStart"/>
+      <w:r>
+        <w:t>TechRequired</w:t>
+      </w:r>
+      <w:proofErr w:type="spellEnd"/>
+      <w:r>
+        <w:t xml:space="preserve"> =</w:t>
+      </w:r>
+    </w:p>
+    <w:p>
+      <w:pPr>
+        <w:pStyle w:val="ListParagraph"/>
+        <w:numPr>
+          <w:ilvl w:val="0"/>
+          <w:numId w:val="20"/>
+        </w:numPr>
+      </w:pPr>
+      <w:proofErr w:type="spellStart"/>
+      <w:r>
+        <w:t>entryCost</w:t>
+      </w:r>
+      <w:proofErr w:type="spellEnd"/>
+      <w:r>
+        <w:t xml:space="preserve"> = </w:t>
       </w:r>
     </w:p>
     <w:p/>
@@ -2573,21 +3818,23 @@
       <w:pPr>
         <w:pStyle w:val="Heading1"/>
       </w:pPr>
+      <w:bookmarkStart w:id="13" w:name="_Toc513615008"/>
       <w:r>
         <w:t>Fuels</w:t>
       </w:r>
+      <w:bookmarkEnd w:id="13"/>
     </w:p>
     <w:p>
       <w:pPr>
         <w:pStyle w:val="Heading2"/>
       </w:pPr>
-      <w:bookmarkStart w:id="7" w:name="_Toc510727325"/>
-      <w:bookmarkStart w:id="8" w:name="_Toc510727367"/>
+      <w:bookmarkStart w:id="14" w:name="_Toc510727325"/>
+      <w:bookmarkStart w:id="15" w:name="_Toc513615009"/>
       <w:r>
         <w:t>USAerozineWedge</w:t>
       </w:r>
-      <w:bookmarkEnd w:id="7"/>
-      <w:bookmarkEnd w:id="8"/>
+      <w:bookmarkEnd w:id="14"/>
+      <w:bookmarkEnd w:id="15"/>
     </w:p>
     <w:p>
       <w:pPr>
@@ -2653,20 +3900,35 @@
           <w:numId w:val="20"/>
         </w:numPr>
       </w:pPr>
-      <w:r>
-        <w:t>TechRequired =FuelSystems</w:t>
-      </w:r>
-    </w:p>
-    <w:p>
-      <w:pPr>
-        <w:pStyle w:val="ListParagraph"/>
-        <w:numPr>
-          <w:ilvl w:val="0"/>
-          <w:numId w:val="20"/>
-        </w:numPr>
-      </w:pPr>
-      <w:r>
-        <w:t>entryCost = 2200</w:t>
+      <w:proofErr w:type="spellStart"/>
+      <w:r>
+        <w:t>TechRequired</w:t>
+      </w:r>
+      <w:proofErr w:type="spellEnd"/>
+      <w:r>
+        <w:t xml:space="preserve"> =</w:t>
+      </w:r>
+      <w:proofErr w:type="spellStart"/>
+      <w:r>
+        <w:t>FuelSystems</w:t>
+      </w:r>
+      <w:proofErr w:type="spellEnd"/>
+    </w:p>
+    <w:p>
+      <w:pPr>
+        <w:pStyle w:val="ListParagraph"/>
+        <w:numPr>
+          <w:ilvl w:val="0"/>
+          <w:numId w:val="20"/>
+        </w:numPr>
+      </w:pPr>
+      <w:proofErr w:type="spellStart"/>
+      <w:r>
+        <w:t>entryCost</w:t>
+      </w:r>
+      <w:proofErr w:type="spellEnd"/>
+      <w:r>
+        <w:t xml:space="preserve"> = 2200</w:t>
       </w:r>
     </w:p>
     <w:p>
@@ -2741,13 +4003,13 @@
       <w:pPr>
         <w:pStyle w:val="Heading2"/>
       </w:pPr>
-      <w:bookmarkStart w:id="9" w:name="_Toc510727326"/>
-      <w:bookmarkStart w:id="10" w:name="_Toc510727368"/>
+      <w:bookmarkStart w:id="16" w:name="_Toc510727326"/>
+      <w:bookmarkStart w:id="17" w:name="_Toc513615010"/>
       <w:r>
         <w:t>USHydrazineWedge</w:t>
       </w:r>
-      <w:bookmarkEnd w:id="9"/>
-      <w:bookmarkEnd w:id="10"/>
+      <w:bookmarkEnd w:id="16"/>
+      <w:bookmarkEnd w:id="17"/>
     </w:p>
     <w:p>
       <w:pPr>
@@ -2810,20 +4072,35 @@
           <w:numId w:val="20"/>
         </w:numPr>
       </w:pPr>
-      <w:r>
-        <w:t>TechRequired =FuelSystems</w:t>
-      </w:r>
-    </w:p>
-    <w:p>
-      <w:pPr>
-        <w:pStyle w:val="ListParagraph"/>
-        <w:numPr>
-          <w:ilvl w:val="0"/>
-          <w:numId w:val="20"/>
-        </w:numPr>
-      </w:pPr>
-      <w:r>
-        <w:t>entryCost = 2800</w:t>
+      <w:proofErr w:type="spellStart"/>
+      <w:r>
+        <w:t>TechRequired</w:t>
+      </w:r>
+      <w:proofErr w:type="spellEnd"/>
+      <w:r>
+        <w:t xml:space="preserve"> =</w:t>
+      </w:r>
+      <w:proofErr w:type="spellStart"/>
+      <w:r>
+        <w:t>FuelSystems</w:t>
+      </w:r>
+      <w:proofErr w:type="spellEnd"/>
+    </w:p>
+    <w:p>
+      <w:pPr>
+        <w:pStyle w:val="ListParagraph"/>
+        <w:numPr>
+          <w:ilvl w:val="0"/>
+          <w:numId w:val="20"/>
+        </w:numPr>
+      </w:pPr>
+      <w:proofErr w:type="spellStart"/>
+      <w:r>
+        <w:t>entryCost</w:t>
+      </w:r>
+      <w:proofErr w:type="spellEnd"/>
+      <w:r>
+        <w:t xml:space="preserve"> = 2800</w:t>
       </w:r>
     </w:p>
     <w:p>
@@ -2899,13 +4176,15 @@
       <w:pPr>
         <w:pStyle w:val="Heading2"/>
       </w:pPr>
-      <w:bookmarkStart w:id="11" w:name="_Toc510727328"/>
-      <w:bookmarkStart w:id="12" w:name="_Toc510727370"/>
+      <w:bookmarkStart w:id="18" w:name="_Toc510727328"/>
+      <w:bookmarkStart w:id="19" w:name="_Toc513615011"/>
+      <w:proofErr w:type="spellStart"/>
       <w:r>
         <w:t>USHydrogenWedge</w:t>
       </w:r>
-      <w:bookmarkEnd w:id="11"/>
-      <w:bookmarkEnd w:id="12"/>
+      <w:bookmarkEnd w:id="18"/>
+      <w:bookmarkEnd w:id="19"/>
+      <w:proofErr w:type="spellEnd"/>
     </w:p>
     <w:p>
       <w:pPr>
@@ -2962,20 +4241,30 @@
           <w:numId w:val="20"/>
         </w:numPr>
       </w:pPr>
-      <w:r>
-        <w:t>TechRequired =Hi-Power Electrics</w:t>
-      </w:r>
-    </w:p>
-    <w:p>
-      <w:pPr>
-        <w:pStyle w:val="ListParagraph"/>
-        <w:numPr>
-          <w:ilvl w:val="0"/>
-          <w:numId w:val="20"/>
-        </w:numPr>
-      </w:pPr>
-      <w:r>
-        <w:t>entryCost = 2800</w:t>
+      <w:proofErr w:type="spellStart"/>
+      <w:r>
+        <w:t>TechRequired</w:t>
+      </w:r>
+      <w:proofErr w:type="spellEnd"/>
+      <w:r>
+        <w:t xml:space="preserve"> =Hi-Power Electrics</w:t>
+      </w:r>
+    </w:p>
+    <w:p>
+      <w:pPr>
+        <w:pStyle w:val="ListParagraph"/>
+        <w:numPr>
+          <w:ilvl w:val="0"/>
+          <w:numId w:val="20"/>
+        </w:numPr>
+      </w:pPr>
+      <w:proofErr w:type="spellStart"/>
+      <w:r>
+        <w:t>entryCost</w:t>
+      </w:r>
+      <w:proofErr w:type="spellEnd"/>
+      <w:r>
+        <w:t xml:space="preserve"> = 2800</w:t>
       </w:r>
     </w:p>
     <w:p>
@@ -3085,20 +4374,30 @@
           <w:numId w:val="20"/>
         </w:numPr>
       </w:pPr>
-      <w:r>
-        <w:t>TechRequired =Hi-Power Electrics</w:t>
-      </w:r>
-    </w:p>
-    <w:p>
-      <w:pPr>
-        <w:pStyle w:val="ListParagraph"/>
-        <w:numPr>
-          <w:ilvl w:val="0"/>
-          <w:numId w:val="20"/>
-        </w:numPr>
-      </w:pPr>
-      <w:r>
-        <w:t>entryCost = 2800</w:t>
+      <w:proofErr w:type="spellStart"/>
+      <w:r>
+        <w:t>TechRequired</w:t>
+      </w:r>
+      <w:proofErr w:type="spellEnd"/>
+      <w:r>
+        <w:t xml:space="preserve"> =Hi-Power Electrics</w:t>
+      </w:r>
+    </w:p>
+    <w:p>
+      <w:pPr>
+        <w:pStyle w:val="ListParagraph"/>
+        <w:numPr>
+          <w:ilvl w:val="0"/>
+          <w:numId w:val="20"/>
+        </w:numPr>
+      </w:pPr>
+      <w:proofErr w:type="spellStart"/>
+      <w:r>
+        <w:t>entryCost</w:t>
+      </w:r>
+      <w:proofErr w:type="spellEnd"/>
+      <w:r>
+        <w:t xml:space="preserve"> = 2800</w:t>
       </w:r>
     </w:p>
     <w:p>
@@ -3130,7 +4429,15 @@
         </w:rPr>
       </w:pPr>
       <w:r>
-        <w:t>TAC LS parts are not close to real world values for storage, so the parts have to be rebalanced for that mod to avoid being over powered.</w:t>
+        <w:t xml:space="preserve">TAC LS parts are not close to real world values for storage, so the parts </w:t>
+      </w:r>
+      <w:proofErr w:type="gramStart"/>
+      <w:r>
+        <w:t>have to</w:t>
+      </w:r>
+      <w:proofErr w:type="gramEnd"/>
+      <w:r>
+        <w:t xml:space="preserve"> be rebalanced for that mod to avoid being over powered.</w:t>
       </w:r>
     </w:p>
     <w:p>
@@ -3176,13 +4483,13 @@
       <w:pPr>
         <w:pStyle w:val="Heading2"/>
       </w:pPr>
-      <w:bookmarkStart w:id="13" w:name="_Toc510727329"/>
-      <w:bookmarkStart w:id="14" w:name="_Toc510727371"/>
+      <w:bookmarkStart w:id="20" w:name="_Toc510727329"/>
+      <w:bookmarkStart w:id="21" w:name="_Toc513615012"/>
       <w:r>
         <w:t>USOxygenWedge</w:t>
       </w:r>
-      <w:bookmarkEnd w:id="13"/>
-      <w:bookmarkEnd w:id="14"/>
+      <w:bookmarkEnd w:id="20"/>
+      <w:bookmarkEnd w:id="21"/>
     </w:p>
     <w:p>
       <w:pPr>
@@ -3239,20 +4546,30 @@
           <w:numId w:val="20"/>
         </w:numPr>
       </w:pPr>
-      <w:r>
-        <w:t>TechRequired =Hi-Power Electrics</w:t>
-      </w:r>
-    </w:p>
-    <w:p>
-      <w:pPr>
-        <w:pStyle w:val="ListParagraph"/>
-        <w:numPr>
-          <w:ilvl w:val="0"/>
-          <w:numId w:val="20"/>
-        </w:numPr>
-      </w:pPr>
-      <w:r>
-        <w:t>entryCost = 2800</w:t>
+      <w:proofErr w:type="spellStart"/>
+      <w:r>
+        <w:t>TechRequired</w:t>
+      </w:r>
+      <w:proofErr w:type="spellEnd"/>
+      <w:r>
+        <w:t xml:space="preserve"> =Hi-Power Electrics</w:t>
+      </w:r>
+    </w:p>
+    <w:p>
+      <w:pPr>
+        <w:pStyle w:val="ListParagraph"/>
+        <w:numPr>
+          <w:ilvl w:val="0"/>
+          <w:numId w:val="20"/>
+        </w:numPr>
+      </w:pPr>
+      <w:proofErr w:type="spellStart"/>
+      <w:r>
+        <w:t>entryCost</w:t>
+      </w:r>
+      <w:proofErr w:type="spellEnd"/>
+      <w:r>
+        <w:t xml:space="preserve"> = 2800</w:t>
       </w:r>
     </w:p>
     <w:p>
@@ -3338,34 +4655,46 @@
         </w:numPr>
       </w:pPr>
       <w:r>
-        <w:t xml:space="preserve">category = </w:t>
-      </w:r>
-      <w:r>
-        <w:t>LifeSupport</w:t>
-      </w:r>
-    </w:p>
-    <w:p>
-      <w:pPr>
-        <w:pStyle w:val="ListParagraph"/>
-        <w:numPr>
-          <w:ilvl w:val="0"/>
-          <w:numId w:val="20"/>
-        </w:numPr>
-      </w:pPr>
-      <w:r>
-        <w:t>TechRequired =SpaceExploration</w:t>
-      </w:r>
-    </w:p>
-    <w:p>
-      <w:pPr>
-        <w:pStyle w:val="ListParagraph"/>
-        <w:numPr>
-          <w:ilvl w:val="0"/>
-          <w:numId w:val="20"/>
-        </w:numPr>
-      </w:pPr>
-      <w:r>
-        <w:t>entryCost = 2800</w:t>
+        <w:t>category = Utility</w:t>
+      </w:r>
+    </w:p>
+    <w:p>
+      <w:pPr>
+        <w:pStyle w:val="ListParagraph"/>
+        <w:numPr>
+          <w:ilvl w:val="0"/>
+          <w:numId w:val="20"/>
+        </w:numPr>
+      </w:pPr>
+      <w:proofErr w:type="spellStart"/>
+      <w:r>
+        <w:t>TechRequired</w:t>
+      </w:r>
+      <w:proofErr w:type="spellEnd"/>
+      <w:r>
+        <w:t xml:space="preserve"> =</w:t>
+      </w:r>
+      <w:proofErr w:type="spellStart"/>
+      <w:r>
+        <w:t>SpaceExploration</w:t>
+      </w:r>
+      <w:proofErr w:type="spellEnd"/>
+    </w:p>
+    <w:p>
+      <w:pPr>
+        <w:pStyle w:val="ListParagraph"/>
+        <w:numPr>
+          <w:ilvl w:val="0"/>
+          <w:numId w:val="20"/>
+        </w:numPr>
+      </w:pPr>
+      <w:proofErr w:type="spellStart"/>
+      <w:r>
+        <w:t>entryCost</w:t>
+      </w:r>
+      <w:proofErr w:type="spellEnd"/>
+      <w:r>
+        <w:t xml:space="preserve"> = 2800</w:t>
       </w:r>
     </w:p>
     <w:p>
@@ -3403,7 +4732,13 @@
         </w:rPr>
       </w:pPr>
       <w:r>
-        <w:t>TAC LS parts are not close to real world values for storage, so the parts have to be rebalanced for that mod to avoid being over powered.</w:t>
+        <w:t xml:space="preserve">TAC LS parts are not close to real world values for storage, so the parts </w:t>
+      </w:r>
+      <w:r>
+        <w:t>must</w:t>
+      </w:r>
+      <w:r>
+        <w:t xml:space="preserve"> be rebalanced for that mod to avoid being over powered.</w:t>
       </w:r>
     </w:p>
     <w:p>
@@ -3431,21 +4766,197 @@
       <w:pPr>
         <w:pStyle w:val="Heading1"/>
       </w:pPr>
+      <w:bookmarkStart w:id="22" w:name="_Toc513615013"/>
       <w:r>
         <w:t>Life Support</w:t>
       </w:r>
+      <w:bookmarkEnd w:id="22"/>
     </w:p>
     <w:p>
       <w:pPr>
         <w:pStyle w:val="Heading2"/>
       </w:pPr>
-      <w:bookmarkStart w:id="15" w:name="_Toc510727330"/>
-      <w:bookmarkStart w:id="16" w:name="_Toc510727372"/>
+      <w:bookmarkStart w:id="23" w:name="_Toc510727330"/>
+      <w:bookmarkStart w:id="24" w:name="_Toc513615014"/>
+      <w:proofErr w:type="spellStart"/>
+      <w:r>
+        <w:t>USFoodWedge</w:t>
+      </w:r>
+      <w:proofErr w:type="spellEnd"/>
+    </w:p>
+    <w:p>
+      <w:pPr>
+        <w:pStyle w:val="Heading3"/>
+      </w:pPr>
+      <w:r>
+        <w:t>Universal Storage: Life support supply bag</w:t>
+      </w:r>
+      <w:r>
+        <w:t xml:space="preserve"> (USI Life Support)</w:t>
+      </w:r>
+    </w:p>
+    <w:p>
+      <w:pPr>
+        <w:pStyle w:val="ListParagraph"/>
+        <w:numPr>
+          <w:ilvl w:val="0"/>
+          <w:numId w:val="20"/>
+        </w:numPr>
+      </w:pPr>
+      <w:r>
+        <w:t xml:space="preserve">Cost = </w:t>
+      </w:r>
+      <w:r>
+        <w:t>240</w:t>
+      </w:r>
+    </w:p>
+    <w:p>
+      <w:pPr>
+        <w:pStyle w:val="ListParagraph"/>
+        <w:numPr>
+          <w:ilvl w:val="0"/>
+          <w:numId w:val="20"/>
+        </w:numPr>
+      </w:pPr>
+      <w:r>
+        <w:t>Mass = 0.</w:t>
+      </w:r>
+      <w:r>
+        <w:t>125</w:t>
+      </w:r>
+    </w:p>
+    <w:p>
+      <w:pPr>
+        <w:pStyle w:val="ListParagraph"/>
+        <w:numPr>
+          <w:ilvl w:val="0"/>
+          <w:numId w:val="20"/>
+        </w:numPr>
+      </w:pPr>
+      <w:r>
+        <w:t xml:space="preserve">category = </w:t>
+      </w:r>
+      <w:r>
+        <w:t>Utility</w:t>
+      </w:r>
+    </w:p>
+    <w:p>
+      <w:pPr>
+        <w:pStyle w:val="ListParagraph"/>
+        <w:numPr>
+          <w:ilvl w:val="0"/>
+          <w:numId w:val="20"/>
+        </w:numPr>
+      </w:pPr>
+      <w:proofErr w:type="spellStart"/>
+      <w:r>
+        <w:t>TechRequired</w:t>
+      </w:r>
+      <w:proofErr w:type="spellEnd"/>
+      <w:r>
+        <w:t xml:space="preserve"> =</w:t>
+      </w:r>
+      <w:proofErr w:type="spellStart"/>
+      <w:r>
+        <w:t>SpaceExploration</w:t>
+      </w:r>
+      <w:proofErr w:type="spellEnd"/>
+    </w:p>
+    <w:p>
+      <w:pPr>
+        <w:pStyle w:val="ListParagraph"/>
+        <w:numPr>
+          <w:ilvl w:val="0"/>
+          <w:numId w:val="20"/>
+        </w:numPr>
+      </w:pPr>
+      <w:proofErr w:type="spellStart"/>
+      <w:r>
+        <w:t>entryCost</w:t>
+      </w:r>
+      <w:proofErr w:type="spellEnd"/>
+      <w:r>
+        <w:t xml:space="preserve"> = 2800</w:t>
+      </w:r>
+    </w:p>
+    <w:p>
+      <w:pPr>
+        <w:pStyle w:val="ListParagraph"/>
+      </w:pPr>
+    </w:p>
+    <w:p>
+      <w:pPr>
+        <w:pStyle w:val="ListParagraph"/>
+        <w:numPr>
+          <w:ilvl w:val="0"/>
+          <w:numId w:val="20"/>
+        </w:numPr>
+      </w:pPr>
+      <w:r>
+        <w:t>Supplies 125</w:t>
+      </w:r>
+      <w:r>
+        <w:rPr>
+          <w:rFonts w:ascii="Verdana" w:hAnsi="Verdana"/>
+        </w:rPr>
+        <w:t> </w:t>
+      </w:r>
+      <w:r>
+        <w:rPr>
+          <w:rFonts w:ascii="Verdana" w:hAnsi="Verdana"/>
+        </w:rPr>
+        <w:t> </w:t>
+      </w:r>
+    </w:p>
+    <w:p>
+      <w:r>
+        <w:t xml:space="preserve">Based on </w:t>
+      </w:r>
+      <w:r>
+        <w:rPr>
+          <w:b/>
+          <w:bCs/>
+        </w:rPr>
+        <w:t>USHydrazineWedge</w:t>
+      </w:r>
+      <w:r>
+        <w:t xml:space="preserve"> with capacity values calculated with </w:t>
+      </w:r>
+      <w:r>
+        <w:rPr>
+          <w:i/>
+          <w:iCs/>
+        </w:rPr>
+        <w:t>KSP Resources research</w:t>
+      </w:r>
+      <w:r>
+        <w:t xml:space="preserve"> spreadsheet and rounded down to a round number (to account for insulation and ease of use).</w:t>
+      </w:r>
+    </w:p>
+    <w:p>
+      <w:r>
+        <w:t>Scales flatly with part size, so a double height tank is twice the cost, mass and capacity.</w:t>
+      </w:r>
+    </w:p>
+    <w:p/>
+    <w:p>
+      <w:pPr>
+        <w:pStyle w:val="Heading2"/>
+      </w:pPr>
+      <w:bookmarkStart w:id="25" w:name="_GoBack"/>
+      <w:bookmarkEnd w:id="25"/>
+    </w:p>
+    <w:p>
+      <w:pPr>
+        <w:pStyle w:val="Heading2"/>
+      </w:pPr>
+      <w:proofErr w:type="spellStart"/>
       <w:r>
         <w:t>USWaterWedge</w:t>
       </w:r>
-      <w:bookmarkEnd w:id="15"/>
-      <w:bookmarkEnd w:id="16"/>
+      <w:bookmarkEnd w:id="23"/>
+      <w:bookmarkEnd w:id="24"/>
+      <w:proofErr w:type="spellEnd"/>
     </w:p>
     <w:p>
       <w:pPr>
@@ -3502,20 +5013,30 @@
           <w:numId w:val="20"/>
         </w:numPr>
       </w:pPr>
-      <w:r>
-        <w:t>TechRequired =Electronics</w:t>
-      </w:r>
-    </w:p>
-    <w:p>
-      <w:pPr>
-        <w:pStyle w:val="ListParagraph"/>
-        <w:numPr>
-          <w:ilvl w:val="0"/>
-          <w:numId w:val="20"/>
-        </w:numPr>
-      </w:pPr>
-      <w:r>
-        <w:t>entryCost = 2800</w:t>
+      <w:proofErr w:type="spellStart"/>
+      <w:r>
+        <w:t>TechRequired</w:t>
+      </w:r>
+      <w:proofErr w:type="spellEnd"/>
+      <w:r>
+        <w:t xml:space="preserve"> =Electronics</w:t>
+      </w:r>
+    </w:p>
+    <w:p>
+      <w:pPr>
+        <w:pStyle w:val="ListParagraph"/>
+        <w:numPr>
+          <w:ilvl w:val="0"/>
+          <w:numId w:val="20"/>
+        </w:numPr>
+      </w:pPr>
+      <w:proofErr w:type="spellStart"/>
+      <w:r>
+        <w:t>entryCost</w:t>
+      </w:r>
+      <w:proofErr w:type="spellEnd"/>
+      <w:r>
+        <w:t xml:space="preserve"> = 2800</w:t>
       </w:r>
     </w:p>
     <w:p>
@@ -3641,34 +5162,46 @@
         </w:numPr>
       </w:pPr>
       <w:r>
-        <w:t xml:space="preserve">category = </w:t>
-      </w:r>
-      <w:r>
-        <w:t>LifeSupport</w:t>
-      </w:r>
-    </w:p>
-    <w:p>
-      <w:pPr>
-        <w:pStyle w:val="ListParagraph"/>
-        <w:numPr>
-          <w:ilvl w:val="0"/>
-          <w:numId w:val="20"/>
-        </w:numPr>
-      </w:pPr>
-      <w:r>
-        <w:t>TechRequired =SpaceExploration</w:t>
-      </w:r>
-    </w:p>
-    <w:p>
-      <w:pPr>
-        <w:pStyle w:val="ListParagraph"/>
-        <w:numPr>
-          <w:ilvl w:val="0"/>
-          <w:numId w:val="20"/>
-        </w:numPr>
-      </w:pPr>
-      <w:r>
-        <w:t>entryCost = 2000</w:t>
+        <w:t>category = Utility</w:t>
+      </w:r>
+    </w:p>
+    <w:p>
+      <w:pPr>
+        <w:pStyle w:val="ListParagraph"/>
+        <w:numPr>
+          <w:ilvl w:val="0"/>
+          <w:numId w:val="20"/>
+        </w:numPr>
+      </w:pPr>
+      <w:proofErr w:type="spellStart"/>
+      <w:r>
+        <w:t>TechRequired</w:t>
+      </w:r>
+      <w:proofErr w:type="spellEnd"/>
+      <w:r>
+        <w:t xml:space="preserve"> =</w:t>
+      </w:r>
+      <w:proofErr w:type="spellStart"/>
+      <w:r>
+        <w:t>SpaceExploration</w:t>
+      </w:r>
+      <w:proofErr w:type="spellEnd"/>
+    </w:p>
+    <w:p>
+      <w:pPr>
+        <w:pStyle w:val="ListParagraph"/>
+        <w:numPr>
+          <w:ilvl w:val="0"/>
+          <w:numId w:val="20"/>
+        </w:numPr>
+      </w:pPr>
+      <w:proofErr w:type="spellStart"/>
+      <w:r>
+        <w:t>entryCost</w:t>
+      </w:r>
+      <w:proofErr w:type="spellEnd"/>
+      <w:r>
+        <w:t xml:space="preserve"> = 2000</w:t>
       </w:r>
     </w:p>
     <w:p>
@@ -3718,7 +5251,15 @@
         </w:rPr>
       </w:pPr>
       <w:r>
-        <w:t>TAC LS parts are not close to real world values for storage, so the parts have to be rebalanced for that mod to avoid being over powered.</w:t>
+        <w:t xml:space="preserve">TAC LS parts are not close to real world values for storage, so the parts </w:t>
+      </w:r>
+      <w:proofErr w:type="gramStart"/>
+      <w:r>
+        <w:t>have to</w:t>
+      </w:r>
+      <w:proofErr w:type="gramEnd"/>
+      <w:r>
+        <w:t xml:space="preserve"> be rebalanced for that mod to avoid being over powered.</w:t>
       </w:r>
     </w:p>
     <w:p>
@@ -3751,20 +5292,6 @@
     </w:p>
     <w:p>
       <w:pPr>
-        <w:pStyle w:val="Heading2"/>
-        <w:rPr>
-          <w:rFonts w:eastAsia="Times New Roman"/>
-        </w:rPr>
-      </w:pPr>
-      <w:r>
-        <w:rPr>
-          <w:rFonts w:eastAsia="Times New Roman"/>
-        </w:rPr>
-        <w:t>USWaterWedge</w:t>
-      </w:r>
-    </w:p>
-    <w:p>
-      <w:pPr>
         <w:rPr>
           <w:rFonts w:ascii="Verdana" w:eastAsia="Times New Roman" w:hAnsi="Verdana" w:cs="Times New Roman"/>
           <w:color w:val="auto"/>
@@ -3775,21 +5302,25 @@
       <w:pPr>
         <w:pStyle w:val="Heading1"/>
       </w:pPr>
+      <w:bookmarkStart w:id="26" w:name="_Toc513615015"/>
       <w:r>
         <w:t>Processors</w:t>
       </w:r>
+      <w:bookmarkEnd w:id="26"/>
     </w:p>
     <w:p>
       <w:pPr>
         <w:pStyle w:val="Heading2"/>
       </w:pPr>
-      <w:bookmarkStart w:id="17" w:name="_Toc510727333"/>
-      <w:bookmarkStart w:id="18" w:name="_Toc510727375"/>
+      <w:bookmarkStart w:id="27" w:name="_Toc510727333"/>
+      <w:bookmarkStart w:id="28" w:name="_Toc513615016"/>
+      <w:proofErr w:type="spellStart"/>
       <w:r>
         <w:t>USElektron</w:t>
       </w:r>
-      <w:bookmarkEnd w:id="17"/>
-      <w:bookmarkEnd w:id="18"/>
+      <w:bookmarkEnd w:id="27"/>
+      <w:bookmarkEnd w:id="28"/>
+      <w:proofErr w:type="spellEnd"/>
     </w:p>
     <w:p>
       <w:pPr>
@@ -3864,8 +5395,13 @@
           <w:numId w:val="20"/>
         </w:numPr>
       </w:pPr>
-      <w:r>
-        <w:t>TechRequired =</w:t>
+      <w:proofErr w:type="spellStart"/>
+      <w:r>
+        <w:t>TechRequired</w:t>
+      </w:r>
+      <w:proofErr w:type="spellEnd"/>
+      <w:r>
+        <w:t xml:space="preserve"> =</w:t>
       </w:r>
       <w:r>
         <w:t xml:space="preserve"> </w:t>
@@ -3882,12 +5418,14 @@
           <w:numId w:val="20"/>
         </w:numPr>
       </w:pPr>
+      <w:proofErr w:type="spellStart"/>
       <w:r>
         <w:t>e</w:t>
       </w:r>
       <w:r>
         <w:t>ntryCost</w:t>
       </w:r>
+      <w:proofErr w:type="spellEnd"/>
       <w:r>
         <w:t xml:space="preserve"> = 6</w:t>
       </w:r>
@@ -3989,12 +5527,21 @@
       <w:r>
         <w:t xml:space="preserve">Based on </w:t>
       </w:r>
+      <w:proofErr w:type="spellStart"/>
       <w:r>
         <w:rPr>
           <w:b/>
           <w:bCs/>
         </w:rPr>
-        <w:t xml:space="preserve">USFuelCellMedium </w:t>
+        <w:t>USFuelCellMedium</w:t>
+      </w:r>
+      <w:proofErr w:type="spellEnd"/>
+      <w:r>
+        <w:rPr>
+          <w:b/>
+          <w:bCs/>
+        </w:rPr>
+        <w:t xml:space="preserve"> </w:t>
       </w:r>
       <w:r>
         <w:t>with cost, mass matching.  Hard to balance rates as it must be less efficient than the fuel cell or you have a perpetual motion machine.  The electrolysis process is very energy efficient, the power cost comes from compressing the outputs to store (not a problem in the ISS, I believe the O2 is recycled at STP and the H2 vented).</w:t>
@@ -4009,46 +5556,52 @@
       <w:pPr>
         <w:pStyle w:val="Heading2"/>
       </w:pPr>
+      <w:bookmarkStart w:id="29" w:name="_Toc513615017"/>
+      <w:proofErr w:type="spellStart"/>
       <w:r>
         <w:t>USSabatier</w:t>
       </w:r>
+      <w:bookmarkEnd w:id="29"/>
+      <w:proofErr w:type="spellEnd"/>
     </w:p>
     <w:p>
       <w:pPr>
         <w:pStyle w:val="Heading2"/>
       </w:pPr>
+      <w:bookmarkStart w:id="30" w:name="_Toc513615018"/>
+      <w:proofErr w:type="spellStart"/>
       <w:r>
         <w:t>USWaterPurifier</w:t>
       </w:r>
+      <w:bookmarkEnd w:id="30"/>
+      <w:proofErr w:type="spellEnd"/>
     </w:p>
     <w:p/>
     <w:p>
       <w:pPr>
         <w:pStyle w:val="Heading1"/>
       </w:pPr>
-      <w:bookmarkStart w:id="19" w:name="_Toc510727318"/>
-      <w:bookmarkStart w:id="20" w:name="_Toc510727360"/>
+      <w:bookmarkStart w:id="31" w:name="_Toc510727318"/>
+      <w:bookmarkStart w:id="32" w:name="_Toc513615019"/>
       <w:r>
         <w:t>Shrouds</w:t>
       </w:r>
-      <w:bookmarkEnd w:id="19"/>
-      <w:bookmarkEnd w:id="20"/>
+      <w:bookmarkEnd w:id="31"/>
+      <w:bookmarkEnd w:id="32"/>
     </w:p>
     <w:p>
       <w:pPr>
         <w:pStyle w:val="Heading2"/>
       </w:pPr>
-      <w:bookmarkStart w:id="21" w:name="_Toc510727322"/>
-      <w:bookmarkStart w:id="22" w:name="_Toc510727364"/>
-      <w:bookmarkStart w:id="23" w:name="_Toc510727321"/>
-      <w:bookmarkStart w:id="24" w:name="_Toc510727363"/>
-      <w:bookmarkStart w:id="25" w:name="_Toc510727319"/>
-      <w:bookmarkStart w:id="26" w:name="_Toc510727361"/>
+      <w:bookmarkStart w:id="33" w:name="_Toc510727322"/>
+      <w:bookmarkStart w:id="34" w:name="_Toc510727321"/>
+      <w:bookmarkStart w:id="35" w:name="_Toc510727319"/>
+      <w:bookmarkStart w:id="36" w:name="_Toc513615020"/>
       <w:r>
         <w:t>USAdaptorShroud0625</w:t>
       </w:r>
-      <w:bookmarkEnd w:id="21"/>
-      <w:bookmarkEnd w:id="22"/>
+      <w:bookmarkEnd w:id="33"/>
+      <w:bookmarkEnd w:id="36"/>
     </w:p>
     <w:p>
       <w:pPr>
@@ -4103,20 +5656,35 @@
           <w:numId w:val="20"/>
         </w:numPr>
       </w:pPr>
-      <w:r>
-        <w:t>TechRequired =GeneralConstruction</w:t>
-      </w:r>
-    </w:p>
-    <w:p>
-      <w:pPr>
-        <w:pStyle w:val="ListParagraph"/>
-        <w:numPr>
-          <w:ilvl w:val="0"/>
-          <w:numId w:val="20"/>
-        </w:numPr>
-      </w:pPr>
-      <w:r>
-        <w:t>entryCost = 2000</w:t>
+      <w:proofErr w:type="spellStart"/>
+      <w:r>
+        <w:t>TechRequired</w:t>
+      </w:r>
+      <w:proofErr w:type="spellEnd"/>
+      <w:r>
+        <w:t xml:space="preserve"> =</w:t>
+      </w:r>
+      <w:proofErr w:type="spellStart"/>
+      <w:r>
+        <w:t>GeneralConstruction</w:t>
+      </w:r>
+      <w:proofErr w:type="spellEnd"/>
+    </w:p>
+    <w:p>
+      <w:pPr>
+        <w:pStyle w:val="ListParagraph"/>
+        <w:numPr>
+          <w:ilvl w:val="0"/>
+          <w:numId w:val="20"/>
+        </w:numPr>
+      </w:pPr>
+      <w:proofErr w:type="spellStart"/>
+      <w:r>
+        <w:t>entryCost</w:t>
+      </w:r>
+      <w:proofErr w:type="spellEnd"/>
+      <w:r>
+        <w:t xml:space="preserve"> = 2000</w:t>
       </w:r>
     </w:p>
     <w:p>
@@ -4156,13 +5724,13 @@
       <w:pPr>
         <w:pStyle w:val="Heading2"/>
       </w:pPr>
-      <w:bookmarkStart w:id="27" w:name="_Toc510727323"/>
-      <w:bookmarkStart w:id="28" w:name="_Toc510727365"/>
+      <w:bookmarkStart w:id="37" w:name="_Toc510727323"/>
+      <w:bookmarkStart w:id="38" w:name="_Toc513615021"/>
       <w:r>
         <w:t>USAdaptorShroud1875</w:t>
       </w:r>
-      <w:bookmarkEnd w:id="27"/>
-      <w:bookmarkEnd w:id="28"/>
+      <w:bookmarkEnd w:id="37"/>
+      <w:bookmarkEnd w:id="38"/>
     </w:p>
     <w:p>
       <w:pPr>
@@ -4217,20 +5785,35 @@
           <w:numId w:val="20"/>
         </w:numPr>
       </w:pPr>
-      <w:r>
-        <w:t>TechRequired =AdvancedConstruction</w:t>
-      </w:r>
-    </w:p>
-    <w:p>
-      <w:pPr>
-        <w:pStyle w:val="ListParagraph"/>
-        <w:numPr>
-          <w:ilvl w:val="0"/>
-          <w:numId w:val="20"/>
-        </w:numPr>
-      </w:pPr>
-      <w:r>
-        <w:t>entryCost = 3600</w:t>
+      <w:proofErr w:type="spellStart"/>
+      <w:r>
+        <w:t>TechRequired</w:t>
+      </w:r>
+      <w:proofErr w:type="spellEnd"/>
+      <w:r>
+        <w:t xml:space="preserve"> =</w:t>
+      </w:r>
+      <w:proofErr w:type="spellStart"/>
+      <w:r>
+        <w:t>AdvancedConstruction</w:t>
+      </w:r>
+      <w:proofErr w:type="spellEnd"/>
+    </w:p>
+    <w:p>
+      <w:pPr>
+        <w:pStyle w:val="ListParagraph"/>
+        <w:numPr>
+          <w:ilvl w:val="0"/>
+          <w:numId w:val="20"/>
+        </w:numPr>
+      </w:pPr>
+      <w:proofErr w:type="spellStart"/>
+      <w:r>
+        <w:t>entryCost</w:t>
+      </w:r>
+      <w:proofErr w:type="spellEnd"/>
+      <w:r>
+        <w:t xml:space="preserve"> = 3600</w:t>
       </w:r>
     </w:p>
     <w:p>
@@ -4253,11 +5836,12 @@
       <w:pPr>
         <w:pStyle w:val="Heading2"/>
       </w:pPr>
+      <w:bookmarkStart w:id="39" w:name="_Toc513615022"/>
       <w:r>
         <w:t>USCylindricalShroud0625</w:t>
       </w:r>
-      <w:bookmarkEnd w:id="23"/>
-      <w:bookmarkEnd w:id="24"/>
+      <w:bookmarkEnd w:id="34"/>
+      <w:bookmarkEnd w:id="39"/>
     </w:p>
     <w:p>
       <w:pPr>
@@ -4315,20 +5899,35 @@
           <w:numId w:val="20"/>
         </w:numPr>
       </w:pPr>
-      <w:r>
-        <w:t>TechRequired =GeneralConstruction</w:t>
-      </w:r>
-    </w:p>
-    <w:p>
-      <w:pPr>
-        <w:pStyle w:val="ListParagraph"/>
-        <w:numPr>
-          <w:ilvl w:val="0"/>
-          <w:numId w:val="20"/>
-        </w:numPr>
-      </w:pPr>
-      <w:r>
-        <w:t>entryCost = 2600</w:t>
+      <w:proofErr w:type="spellStart"/>
+      <w:r>
+        <w:t>TechRequired</w:t>
+      </w:r>
+      <w:proofErr w:type="spellEnd"/>
+      <w:r>
+        <w:t xml:space="preserve"> =</w:t>
+      </w:r>
+      <w:proofErr w:type="spellStart"/>
+      <w:r>
+        <w:t>GeneralConstruction</w:t>
+      </w:r>
+      <w:proofErr w:type="spellEnd"/>
+    </w:p>
+    <w:p>
+      <w:pPr>
+        <w:pStyle w:val="ListParagraph"/>
+        <w:numPr>
+          <w:ilvl w:val="0"/>
+          <w:numId w:val="20"/>
+        </w:numPr>
+      </w:pPr>
+      <w:proofErr w:type="spellStart"/>
+      <w:r>
+        <w:t>entryCost</w:t>
+      </w:r>
+      <w:proofErr w:type="spellEnd"/>
+      <w:r>
+        <w:t xml:space="preserve"> = 2600</w:t>
       </w:r>
     </w:p>
     <w:p>
@@ -4350,22 +5949,23 @@
       <w:pPr>
         <w:pStyle w:val="Heading2"/>
       </w:pPr>
+      <w:bookmarkStart w:id="40" w:name="_Toc513615023"/>
       <w:r>
         <w:t>USCylindricalShroud125</w:t>
       </w:r>
-      <w:bookmarkEnd w:id="25"/>
-      <w:bookmarkEnd w:id="26"/>
+      <w:bookmarkEnd w:id="35"/>
+      <w:bookmarkEnd w:id="40"/>
     </w:p>
     <w:p>
       <w:pPr>
         <w:pStyle w:val="Heading3"/>
       </w:pPr>
-      <w:bookmarkStart w:id="29" w:name="_Hlk510859092"/>
+      <w:bookmarkStart w:id="41" w:name="_Hlk510859092"/>
       <w:r>
         <w:t>Universal Storage Cylindrical Shroud (1.25m)</w:t>
       </w:r>
     </w:p>
-    <w:bookmarkEnd w:id="29"/>
+    <w:bookmarkEnd w:id="41"/>
     <w:p>
       <w:pPr>
         <w:pStyle w:val="ListParagraph"/>
@@ -4414,20 +6014,35 @@
           <w:numId w:val="20"/>
         </w:numPr>
       </w:pPr>
-      <w:r>
-        <w:t>TechRequired =GeneralConstruction</w:t>
-      </w:r>
-    </w:p>
-    <w:p>
-      <w:pPr>
-        <w:pStyle w:val="ListParagraph"/>
-        <w:numPr>
-          <w:ilvl w:val="0"/>
-          <w:numId w:val="20"/>
-        </w:numPr>
-      </w:pPr>
-      <w:r>
-        <w:t>entryCost = 1800</w:t>
+      <w:proofErr w:type="spellStart"/>
+      <w:r>
+        <w:t>TechRequired</w:t>
+      </w:r>
+      <w:proofErr w:type="spellEnd"/>
+      <w:r>
+        <w:t xml:space="preserve"> =</w:t>
+      </w:r>
+      <w:proofErr w:type="spellStart"/>
+      <w:r>
+        <w:t>GeneralConstruction</w:t>
+      </w:r>
+      <w:proofErr w:type="spellEnd"/>
+    </w:p>
+    <w:p>
+      <w:pPr>
+        <w:pStyle w:val="ListParagraph"/>
+        <w:numPr>
+          <w:ilvl w:val="0"/>
+          <w:numId w:val="20"/>
+        </w:numPr>
+      </w:pPr>
+      <w:proofErr w:type="spellStart"/>
+      <w:r>
+        <w:t>entryCost</w:t>
+      </w:r>
+      <w:proofErr w:type="spellEnd"/>
+      <w:r>
+        <w:t xml:space="preserve"> = 1800</w:t>
       </w:r>
     </w:p>
     <w:p>
@@ -4483,13 +6098,13 @@
       <w:pPr>
         <w:pStyle w:val="Heading2"/>
       </w:pPr>
-      <w:bookmarkStart w:id="30" w:name="_Toc510727320"/>
-      <w:bookmarkStart w:id="31" w:name="_Toc510727362"/>
+      <w:bookmarkStart w:id="42" w:name="_Toc510727320"/>
+      <w:bookmarkStart w:id="43" w:name="_Toc513615024"/>
       <w:r>
         <w:t>USCylindricalShroud250</w:t>
       </w:r>
-      <w:bookmarkEnd w:id="30"/>
-      <w:bookmarkEnd w:id="31"/>
+      <w:bookmarkEnd w:id="42"/>
+      <w:bookmarkEnd w:id="43"/>
     </w:p>
     <w:p>
       <w:pPr>
@@ -4547,20 +6162,35 @@
           <w:numId w:val="20"/>
         </w:numPr>
       </w:pPr>
-      <w:r>
-        <w:t>TechRequired =AdvancedConstruction</w:t>
-      </w:r>
-    </w:p>
-    <w:p>
-      <w:pPr>
-        <w:pStyle w:val="ListParagraph"/>
-        <w:numPr>
-          <w:ilvl w:val="0"/>
-          <w:numId w:val="20"/>
-        </w:numPr>
-      </w:pPr>
-      <w:r>
-        <w:t>entryCost = 3000</w:t>
+      <w:proofErr w:type="spellStart"/>
+      <w:r>
+        <w:t>TechRequired</w:t>
+      </w:r>
+      <w:proofErr w:type="spellEnd"/>
+      <w:r>
+        <w:t xml:space="preserve"> =</w:t>
+      </w:r>
+      <w:proofErr w:type="spellStart"/>
+      <w:r>
+        <w:t>AdvancedConstruction</w:t>
+      </w:r>
+      <w:proofErr w:type="spellEnd"/>
+    </w:p>
+    <w:p>
+      <w:pPr>
+        <w:pStyle w:val="ListParagraph"/>
+        <w:numPr>
+          <w:ilvl w:val="0"/>
+          <w:numId w:val="20"/>
+        </w:numPr>
+      </w:pPr>
+      <w:proofErr w:type="spellStart"/>
+      <w:r>
+        <w:t>entryCost</w:t>
+      </w:r>
+      <w:proofErr w:type="spellEnd"/>
+      <w:r>
+        <w:t xml:space="preserve"> = 3000</w:t>
       </w:r>
     </w:p>
     <w:p>
@@ -4615,25 +6245,27 @@
       <w:pPr>
         <w:pStyle w:val="Heading1"/>
       </w:pPr>
-      <w:bookmarkStart w:id="32" w:name="_Toc510727314"/>
-      <w:bookmarkStart w:id="33" w:name="_Toc510727356"/>
+      <w:bookmarkStart w:id="44" w:name="_Toc510727314"/>
+      <w:bookmarkStart w:id="45" w:name="_Toc513615025"/>
       <w:r>
         <w:t>Structural</w:t>
       </w:r>
-      <w:bookmarkEnd w:id="32"/>
-      <w:bookmarkEnd w:id="33"/>
+      <w:bookmarkEnd w:id="44"/>
+      <w:bookmarkEnd w:id="45"/>
     </w:p>
     <w:p>
       <w:pPr>
         <w:pStyle w:val="Heading2"/>
       </w:pPr>
-      <w:bookmarkStart w:id="34" w:name="_Toc510727315"/>
-      <w:bookmarkStart w:id="35" w:name="_Toc510727357"/>
+      <w:bookmarkStart w:id="46" w:name="_Toc510727315"/>
+      <w:bookmarkStart w:id="47" w:name="_Toc513615026"/>
+      <w:proofErr w:type="spellStart"/>
       <w:r>
         <w:t>US_Quad</w:t>
       </w:r>
-      <w:bookmarkEnd w:id="34"/>
-      <w:bookmarkEnd w:id="35"/>
+      <w:bookmarkEnd w:id="46"/>
+      <w:bookmarkEnd w:id="47"/>
+      <w:proofErr w:type="spellEnd"/>
     </w:p>
     <w:p>
       <w:pPr>
@@ -4759,9 +6391,19 @@
         </w:numPr>
         <w:spacing w:after="0"/>
       </w:pPr>
-      <w:r>
-        <w:t>TechRequired =GeneralConstruction</w:t>
-      </w:r>
+      <w:proofErr w:type="spellStart"/>
+      <w:r>
+        <w:t>TechRequired</w:t>
+      </w:r>
+      <w:proofErr w:type="spellEnd"/>
+      <w:r>
+        <w:t xml:space="preserve"> =</w:t>
+      </w:r>
+      <w:proofErr w:type="spellStart"/>
+      <w:r>
+        <w:t>GeneralConstruction</w:t>
+      </w:r>
+      <w:proofErr w:type="spellEnd"/>
     </w:p>
     <w:p>
       <w:pPr>
@@ -4777,6 +6419,7 @@
           <w:szCs w:val="22"/>
         </w:rPr>
       </w:pPr>
+      <w:proofErr w:type="spellStart"/>
       <w:r>
         <w:rPr>
           <w:rFonts w:ascii="Consolas" w:hAnsi="Consolas"/>
@@ -4793,6 +6436,7 @@
         </w:rPr>
         <w:t>ntryCost</w:t>
       </w:r>
+      <w:proofErr w:type="spellEnd"/>
       <w:r>
         <w:rPr>
           <w:rFonts w:ascii="Consolas" w:hAnsi="Consolas"/>
@@ -4882,21 +6526,28 @@
       <w:pPr>
         <w:pStyle w:val="Heading2"/>
       </w:pPr>
-      <w:bookmarkStart w:id="36" w:name="_Toc510727316"/>
-      <w:bookmarkStart w:id="37" w:name="_Toc510727358"/>
+      <w:bookmarkStart w:id="48" w:name="_Toc510727316"/>
+      <w:bookmarkStart w:id="49" w:name="_Toc513615027"/>
+      <w:proofErr w:type="spellStart"/>
       <w:r>
         <w:t>USHexcore</w:t>
       </w:r>
-      <w:bookmarkEnd w:id="36"/>
-      <w:bookmarkEnd w:id="37"/>
+      <w:bookmarkEnd w:id="48"/>
+      <w:bookmarkEnd w:id="49"/>
+      <w:proofErr w:type="spellEnd"/>
     </w:p>
     <w:p>
       <w:pPr>
         <w:pStyle w:val="Heading3"/>
       </w:pPr>
       <w:r>
-        <w:t>Universal Storage Hexcore</w:t>
-      </w:r>
+        <w:t xml:space="preserve">Universal Storage </w:t>
+      </w:r>
+      <w:proofErr w:type="spellStart"/>
+      <w:r>
+        <w:t>Hexcore</w:t>
+      </w:r>
+      <w:proofErr w:type="spellEnd"/>
     </w:p>
     <w:p>
       <w:pPr>
@@ -4943,20 +6594,35 @@
           <w:numId w:val="20"/>
         </w:numPr>
       </w:pPr>
-      <w:r>
-        <w:t>TechRequired =AdvancedConstruction</w:t>
-      </w:r>
-    </w:p>
-    <w:p>
-      <w:pPr>
-        <w:pStyle w:val="ListParagraph"/>
-        <w:numPr>
-          <w:ilvl w:val="0"/>
-          <w:numId w:val="20"/>
-        </w:numPr>
-      </w:pPr>
-      <w:r>
-        <w:t>entryCost =3000</w:t>
+      <w:proofErr w:type="spellStart"/>
+      <w:r>
+        <w:t>TechRequired</w:t>
+      </w:r>
+      <w:proofErr w:type="spellEnd"/>
+      <w:r>
+        <w:t xml:space="preserve"> =</w:t>
+      </w:r>
+      <w:proofErr w:type="spellStart"/>
+      <w:r>
+        <w:t>AdvancedConstruction</w:t>
+      </w:r>
+      <w:proofErr w:type="spellEnd"/>
+    </w:p>
+    <w:p>
+      <w:pPr>
+        <w:pStyle w:val="ListParagraph"/>
+        <w:numPr>
+          <w:ilvl w:val="0"/>
+          <w:numId w:val="20"/>
+        </w:numPr>
+      </w:pPr>
+      <w:proofErr w:type="spellStart"/>
+      <w:r>
+        <w:t>entryCost</w:t>
+      </w:r>
+      <w:proofErr w:type="spellEnd"/>
+      <w:r>
+        <w:t xml:space="preserve"> =3000</w:t>
       </w:r>
     </w:p>
     <w:p>
@@ -5076,21 +6742,26 @@
       <w:pPr>
         <w:pStyle w:val="Heading2"/>
       </w:pPr>
-      <w:bookmarkStart w:id="38" w:name="_Toc510727317"/>
-      <w:bookmarkStart w:id="39" w:name="_Toc510727359"/>
+      <w:bookmarkStart w:id="50" w:name="_Toc510727317"/>
+      <w:bookmarkStart w:id="51" w:name="_Toc513615028"/>
       <w:r>
         <w:t>USOctocore</w:t>
       </w:r>
-      <w:bookmarkEnd w:id="38"/>
-      <w:bookmarkEnd w:id="39"/>
+      <w:bookmarkEnd w:id="50"/>
+      <w:bookmarkEnd w:id="51"/>
     </w:p>
     <w:p>
       <w:pPr>
         <w:pStyle w:val="Heading3"/>
       </w:pPr>
       <w:r>
-        <w:t>Universal Storage Octocore</w:t>
-      </w:r>
+        <w:t xml:space="preserve">Universal Storage </w:t>
+      </w:r>
+      <w:proofErr w:type="spellStart"/>
+      <w:r>
+        <w:t>Octocore</w:t>
+      </w:r>
+      <w:proofErr w:type="spellEnd"/>
     </w:p>
     <w:p>
       <w:pPr>
@@ -5140,20 +6811,35 @@
           <w:numId w:val="20"/>
         </w:numPr>
       </w:pPr>
-      <w:r>
-        <w:t>TechRequired =AdvancedConstruction</w:t>
-      </w:r>
-    </w:p>
-    <w:p>
-      <w:pPr>
-        <w:pStyle w:val="ListParagraph"/>
-        <w:numPr>
-          <w:ilvl w:val="0"/>
-          <w:numId w:val="20"/>
-        </w:numPr>
-      </w:pPr>
-      <w:r>
-        <w:t>entryCost = 3800</w:t>
+      <w:proofErr w:type="spellStart"/>
+      <w:r>
+        <w:t>TechRequired</w:t>
+      </w:r>
+      <w:proofErr w:type="spellEnd"/>
+      <w:r>
+        <w:t xml:space="preserve"> =</w:t>
+      </w:r>
+      <w:proofErr w:type="spellStart"/>
+      <w:r>
+        <w:t>AdvancedConstruction</w:t>
+      </w:r>
+      <w:proofErr w:type="spellEnd"/>
+    </w:p>
+    <w:p>
+      <w:pPr>
+        <w:pStyle w:val="ListParagraph"/>
+        <w:numPr>
+          <w:ilvl w:val="0"/>
+          <w:numId w:val="20"/>
+        </w:numPr>
+      </w:pPr>
+      <w:proofErr w:type="spellStart"/>
+      <w:r>
+        <w:t>entryCost</w:t>
+      </w:r>
+      <w:proofErr w:type="spellEnd"/>
+      <w:r>
+        <w:t xml:space="preserve"> = 3800</w:t>
       </w:r>
     </w:p>
     <w:p>
@@ -5261,9 +6947,11 @@
       <w:pPr>
         <w:pStyle w:val="Heading1"/>
       </w:pPr>
+      <w:bookmarkStart w:id="52" w:name="_Toc513615029"/>
       <w:r>
         <w:t>Utility</w:t>
       </w:r>
+      <w:bookmarkEnd w:id="52"/>
     </w:p>
     <w:p>
       <w:pPr>
@@ -5327,32 +7015,44 @@
       <w:r>
         <w:t xml:space="preserve">category = </w:t>
       </w:r>
+      <w:proofErr w:type="spellStart"/>
       <w:r>
         <w:t>EVAItems</w:t>
       </w:r>
-    </w:p>
-    <w:p>
-      <w:pPr>
-        <w:pStyle w:val="ListParagraph"/>
-        <w:numPr>
-          <w:ilvl w:val="0"/>
-          <w:numId w:val="20"/>
-        </w:numPr>
-      </w:pPr>
-      <w:r>
-        <w:t>TechRequired =</w:t>
-      </w:r>
-    </w:p>
-    <w:p>
-      <w:pPr>
-        <w:pStyle w:val="ListParagraph"/>
-        <w:numPr>
-          <w:ilvl w:val="0"/>
-          <w:numId w:val="20"/>
-        </w:numPr>
-      </w:pPr>
-      <w:r>
-        <w:t xml:space="preserve">entryCost = </w:t>
+      <w:proofErr w:type="spellEnd"/>
+    </w:p>
+    <w:p>
+      <w:pPr>
+        <w:pStyle w:val="ListParagraph"/>
+        <w:numPr>
+          <w:ilvl w:val="0"/>
+          <w:numId w:val="20"/>
+        </w:numPr>
+      </w:pPr>
+      <w:proofErr w:type="spellStart"/>
+      <w:r>
+        <w:t>TechRequired</w:t>
+      </w:r>
+      <w:proofErr w:type="spellEnd"/>
+      <w:r>
+        <w:t xml:space="preserve"> =</w:t>
+      </w:r>
+    </w:p>
+    <w:p>
+      <w:pPr>
+        <w:pStyle w:val="ListParagraph"/>
+        <w:numPr>
+          <w:ilvl w:val="0"/>
+          <w:numId w:val="20"/>
+        </w:numPr>
+      </w:pPr>
+      <w:proofErr w:type="spellStart"/>
+      <w:r>
+        <w:t>entryCost</w:t>
+      </w:r>
+      <w:proofErr w:type="spellEnd"/>
+      <w:r>
+        <w:t xml:space="preserve"> = </w:t>
       </w:r>
     </w:p>
     <w:p>
@@ -5364,9 +7064,13 @@
       <w:pPr>
         <w:pStyle w:val="Heading2"/>
       </w:pPr>
+      <w:bookmarkStart w:id="53" w:name="_Toc513615030"/>
+      <w:proofErr w:type="spellStart"/>
       <w:r>
         <w:t>USKASRadial</w:t>
       </w:r>
+      <w:bookmarkEnd w:id="53"/>
+      <w:proofErr w:type="spellEnd"/>
     </w:p>
     <w:p>
       <w:pPr>
@@ -5411,32 +7115,44 @@
       <w:r>
         <w:t xml:space="preserve">category = </w:t>
       </w:r>
+      <w:proofErr w:type="spellStart"/>
       <w:r>
         <w:t>EVAItems</w:t>
       </w:r>
-    </w:p>
-    <w:p>
-      <w:pPr>
-        <w:pStyle w:val="ListParagraph"/>
-        <w:numPr>
-          <w:ilvl w:val="0"/>
-          <w:numId w:val="20"/>
-        </w:numPr>
-      </w:pPr>
-      <w:r>
-        <w:t>TechRequired =</w:t>
-      </w:r>
-    </w:p>
-    <w:p>
-      <w:pPr>
-        <w:pStyle w:val="ListParagraph"/>
-        <w:numPr>
-          <w:ilvl w:val="0"/>
-          <w:numId w:val="20"/>
-        </w:numPr>
-      </w:pPr>
-      <w:r>
-        <w:t xml:space="preserve">entryCost = </w:t>
+      <w:proofErr w:type="spellEnd"/>
+    </w:p>
+    <w:p>
+      <w:pPr>
+        <w:pStyle w:val="ListParagraph"/>
+        <w:numPr>
+          <w:ilvl w:val="0"/>
+          <w:numId w:val="20"/>
+        </w:numPr>
+      </w:pPr>
+      <w:proofErr w:type="spellStart"/>
+      <w:r>
+        <w:t>TechRequired</w:t>
+      </w:r>
+      <w:proofErr w:type="spellEnd"/>
+      <w:r>
+        <w:t xml:space="preserve"> =</w:t>
+      </w:r>
+    </w:p>
+    <w:p>
+      <w:pPr>
+        <w:pStyle w:val="ListParagraph"/>
+        <w:numPr>
+          <w:ilvl w:val="0"/>
+          <w:numId w:val="20"/>
+        </w:numPr>
+      </w:pPr>
+      <w:proofErr w:type="spellStart"/>
+      <w:r>
+        <w:t>entryCost</w:t>
+      </w:r>
+      <w:proofErr w:type="spellEnd"/>
+      <w:r>
+        <w:t xml:space="preserve"> = </w:t>
       </w:r>
     </w:p>
     <w:p/>
@@ -5444,9 +7160,13 @@
       <w:pPr>
         <w:pStyle w:val="Heading2"/>
       </w:pPr>
+      <w:bookmarkStart w:id="54" w:name="_Toc513615031"/>
+      <w:proofErr w:type="spellStart"/>
       <w:r>
         <w:t>USKASWedge</w:t>
       </w:r>
+      <w:bookmarkEnd w:id="54"/>
+      <w:proofErr w:type="spellEnd"/>
     </w:p>
     <w:p>
       <w:pPr>
@@ -5491,32 +7211,44 @@
       <w:r>
         <w:t xml:space="preserve">category = </w:t>
       </w:r>
+      <w:proofErr w:type="spellStart"/>
       <w:r>
         <w:t>EVAItems</w:t>
       </w:r>
-    </w:p>
-    <w:p>
-      <w:pPr>
-        <w:pStyle w:val="ListParagraph"/>
-        <w:numPr>
-          <w:ilvl w:val="0"/>
-          <w:numId w:val="20"/>
-        </w:numPr>
-      </w:pPr>
-      <w:r>
-        <w:t>TechRequired =</w:t>
-      </w:r>
-    </w:p>
-    <w:p>
-      <w:pPr>
-        <w:pStyle w:val="ListParagraph"/>
-        <w:numPr>
-          <w:ilvl w:val="0"/>
-          <w:numId w:val="20"/>
-        </w:numPr>
-      </w:pPr>
-      <w:r>
-        <w:t xml:space="preserve">entryCost = </w:t>
+      <w:proofErr w:type="spellEnd"/>
+    </w:p>
+    <w:p>
+      <w:pPr>
+        <w:pStyle w:val="ListParagraph"/>
+        <w:numPr>
+          <w:ilvl w:val="0"/>
+          <w:numId w:val="20"/>
+        </w:numPr>
+      </w:pPr>
+      <w:proofErr w:type="spellStart"/>
+      <w:r>
+        <w:t>TechRequired</w:t>
+      </w:r>
+      <w:proofErr w:type="spellEnd"/>
+      <w:r>
+        <w:t xml:space="preserve"> =</w:t>
+      </w:r>
+    </w:p>
+    <w:p>
+      <w:pPr>
+        <w:pStyle w:val="ListParagraph"/>
+        <w:numPr>
+          <w:ilvl w:val="0"/>
+          <w:numId w:val="20"/>
+        </w:numPr>
+      </w:pPr>
+      <w:proofErr w:type="spellStart"/>
+      <w:r>
+        <w:t>entryCost</w:t>
+      </w:r>
+      <w:proofErr w:type="spellEnd"/>
+      <w:r>
+        <w:t xml:space="preserve"> = </w:t>
       </w:r>
     </w:p>
     <w:p/>
@@ -5524,17 +7256,23 @@
       <w:pPr>
         <w:pStyle w:val="Heading1"/>
       </w:pPr>
+      <w:bookmarkStart w:id="55" w:name="_Toc513615032"/>
       <w:r>
         <w:t>Waste</w:t>
       </w:r>
+      <w:bookmarkEnd w:id="55"/>
     </w:p>
     <w:p>
       <w:pPr>
         <w:pStyle w:val="Heading2"/>
       </w:pPr>
+      <w:bookmarkStart w:id="56" w:name="_Toc513615033"/>
+      <w:proofErr w:type="spellStart"/>
       <w:r>
         <w:t>USCarbonDioxideWedge</w:t>
       </w:r>
+      <w:bookmarkEnd w:id="56"/>
+      <w:proofErr w:type="spellEnd"/>
     </w:p>
     <w:p/>
     <w:p/>
@@ -9553,6 +11291,15 @@
 </file>
 
 <file path=customXml/item1.xml><?xml version="1.0" encoding="utf-8"?>
+<?mso-contentType ?>
+<FormTemplates xmlns="http://schemas.microsoft.com/sharepoint/v3/contenttype/forms">
+  <Display>DocumentLibraryForm</Display>
+  <Edit>DocumentLibraryForm</Edit>
+  <New>DocumentLibraryForm</New>
+</FormTemplates>
+</file>
+
+<file path=customXml/item2.xml><?xml version="1.0" encoding="utf-8"?>
 <ct:contentTypeSchema xmlns:ct="http://schemas.microsoft.com/office/2006/metadata/contentType" xmlns:ma="http://schemas.microsoft.com/office/2006/metadata/properties/metaAttributes" ct:_="" ma:_="" ma:contentTypeName="Document" ma:contentTypeID="0x010100D6A486F9166BD146AF6B4ED7C60AAB32" ma:contentTypeVersion="8" ma:contentTypeDescription="Create a new document." ma:contentTypeScope="" ma:versionID="5eb2a34db769e897acea89fc23de9000">
   <xsd:schema xmlns:xsd="http://www.w3.org/2001/XMLSchema" xmlns:xs="http://www.w3.org/2001/XMLSchema" xmlns:p="http://schemas.microsoft.com/office/2006/metadata/properties" xmlns:ns2="6f6dbb9a-a8c4-41df-9b7d-ca8840cfb302" xmlns:ns3="3c0ce855-e13d-4c8d-9cc8-fed5d4ba0ef6" targetNamespace="http://schemas.microsoft.com/office/2006/metadata/properties" ma:root="true" ma:fieldsID="665aaf072f7c92ccd9b6b73f63961b6d" ns2:_="" ns3:_="">
     <xsd:import namespace="6f6dbb9a-a8c4-41df-9b7d-ca8840cfb302"/>
@@ -9743,15 +11490,6 @@
 </ct:contentTypeSchema>
 </file>
 
-<file path=customXml/item2.xml><?xml version="1.0" encoding="utf-8"?>
-<?mso-contentType ?>
-<FormTemplates xmlns="http://schemas.microsoft.com/sharepoint/v3/contenttype/forms">
-  <Display>DocumentLibraryForm</Display>
-  <Edit>DocumentLibraryForm</Edit>
-  <New>DocumentLibraryForm</New>
-</FormTemplates>
-</file>
-
 <file path=customXml/item3.xml><?xml version="1.0" encoding="utf-8"?>
 <p:properties xmlns:p="http://schemas.microsoft.com/office/2006/metadata/properties" xmlns:xsi="http://www.w3.org/2001/XMLSchema-instance" xmlns:pc="http://schemas.microsoft.com/office/infopath/2007/PartnerControls">
   <documentManagement/>
@@ -9763,6 +11501,14 @@
 </file>
 
 <file path=customXml/itemProps1.xml><?xml version="1.0" encoding="utf-8"?>
+<ds:datastoreItem xmlns:ds="http://schemas.openxmlformats.org/officeDocument/2006/customXml" ds:itemID="{C1B3595D-892D-41D6-959A-36D5D95EEC9A}">
+  <ds:schemaRefs>
+    <ds:schemaRef ds:uri="http://schemas.microsoft.com/sharepoint/v3/contenttype/forms"/>
+  </ds:schemaRefs>
+</ds:datastoreItem>
+</file>
+
+<file path=customXml/itemProps2.xml><?xml version="1.0" encoding="utf-8"?>
 <ds:datastoreItem xmlns:ds="http://schemas.openxmlformats.org/officeDocument/2006/customXml" ds:itemID="{C96ACBF8-053C-4526-A132-19DD614A85B8}">
   <ds:schemaRefs>
     <ds:schemaRef ds:uri="http://schemas.microsoft.com/office/2006/metadata/contentType"/>
@@ -9781,14 +11527,6 @@
 </ds:datastoreItem>
 </file>
 
-<file path=customXml/itemProps2.xml><?xml version="1.0" encoding="utf-8"?>
-<ds:datastoreItem xmlns:ds="http://schemas.openxmlformats.org/officeDocument/2006/customXml" ds:itemID="{C1B3595D-892D-41D6-959A-36D5D95EEC9A}">
-  <ds:schemaRefs>
-    <ds:schemaRef ds:uri="http://schemas.microsoft.com/sharepoint/v3/contenttype/forms"/>
-  </ds:schemaRefs>
-</ds:datastoreItem>
-</file>
-
 <file path=customXml/itemProps3.xml><?xml version="1.0" encoding="utf-8"?>
 <ds:datastoreItem xmlns:ds="http://schemas.openxmlformats.org/officeDocument/2006/customXml" ds:itemID="{ED087F57-21ED-4A82-9FDC-7D372547B652}">
   <ds:schemaRefs>
@@ -9799,7 +11537,7 @@
 </file>
 
 <file path=customXml/itemProps4.xml><?xml version="1.0" encoding="utf-8"?>
-<ds:datastoreItem xmlns:ds="http://schemas.openxmlformats.org/officeDocument/2006/customXml" ds:itemID="{EE96AFCA-9A11-4196-8074-44BCDB9B5B98}">
+<ds:datastoreItem xmlns:ds="http://schemas.openxmlformats.org/officeDocument/2006/customXml" ds:itemID="{ABA452D6-2534-4427-9915-13FBE76140BD}">
   <ds:schemaRefs>
     <ds:schemaRef ds:uri="http://schemas.openxmlformats.org/officeDocument/2006/bibliography"/>
   </ds:schemaRefs>

</xml_diff>